<commit_message>
explication DDclasses terminée et corrections du DDclasses et du code
</commit_message>
<xml_diff>
--- a/doc/DiagrammesDeClasses/EXPLICATIONS DIAGRAMMES DE CLASSES.docx
+++ b/doc/DiagrammesDeClasses/EXPLICATIONS DIAGRAMMES DE CLASSES.docx
@@ -1,6 +1,6 @@
 
 <file path=word/document.xml><?xml version="1.0" encoding="utf-8"?>
-<w:document xmlns:wpc="http://schemas.microsoft.com/office/word/2010/wordprocessingCanvas" xmlns:cx="http://schemas.microsoft.com/office/drawing/2014/chartex" xmlns:cx1="http://schemas.microsoft.com/office/drawing/2015/9/8/chartex" xmlns:cx2="http://schemas.microsoft.com/office/drawing/2015/10/21/chartex" xmlns:cx3="http://schemas.microsoft.com/office/drawing/2016/5/9/chartex" xmlns:cx4="http://schemas.microsoft.com/office/drawing/2016/5/10/chartex" xmlns:cx5="http://schemas.microsoft.com/office/drawing/2016/5/11/chartex" xmlns:cx6="http://schemas.microsoft.com/office/drawing/2016/5/12/chartex" xmlns:cx7="http://schemas.microsoft.com/office/drawing/2016/5/13/chartex" xmlns:cx8="http://schemas.microsoft.com/office/drawing/2016/5/14/chartex" xmlns:mc="http://schemas.openxmlformats.org/markup-compatibility/2006" xmlns:aink="http://schemas.microsoft.com/office/drawing/2016/ink" xmlns:am3d="http://schemas.microsoft.com/office/drawing/2017/model3d" xmlns:o="urn:schemas-microsoft-com:office:office" xmlns:r="http://schemas.openxmlformats.org/officeDocument/2006/relationships" xmlns:m="http://schemas.openxmlformats.org/officeDocument/2006/math" xmlns:v="urn:schemas-microsoft-com:vml" xmlns:wp14="http://schemas.microsoft.com/office/word/2010/wordprocessingDrawing" xmlns:wp="http://schemas.openxmlformats.org/drawingml/2006/wordprocessingDrawing" xmlns:w10="urn:schemas-microsoft-com:office:word" xmlns:w="http://schemas.openxmlformats.org/wordprocessingml/2006/main" xmlns:w14="http://schemas.microsoft.com/office/word/2010/wordml" xmlns:w15="http://schemas.microsoft.com/office/word/2012/wordml" xmlns:w16cex="http://schemas.microsoft.com/office/word/2018/wordml/cex" xmlns:w16cid="http://schemas.microsoft.com/office/word/2016/wordml/cid" xmlns:w16="http://schemas.microsoft.com/office/word/2018/wordml" xmlns:w16sdtdh="http://schemas.microsoft.com/office/word/2020/wordml/sdtdatahash" xmlns:w16se="http://schemas.microsoft.com/office/word/2015/wordml/symex" xmlns:wpg="http://schemas.microsoft.com/office/word/2010/wordprocessingGroup" xmlns:wpi="http://schemas.microsoft.com/office/word/2010/wordprocessingInk" xmlns:wne="http://schemas.microsoft.com/office/word/2006/wordml" xmlns:wps="http://schemas.microsoft.com/office/word/2010/wordprocessingShape" mc:Ignorable="w14 w15 w16se w16cid w16 w16cex w16sdtdh wp14">
+<w:document xmlns:ve="http://schemas.openxmlformats.org/markup-compatibility/2006" xmlns:o="urn:schemas-microsoft-com:office:office" xmlns:r="http://schemas.openxmlformats.org/officeDocument/2006/relationships" xmlns:m="http://schemas.openxmlformats.org/officeDocument/2006/math" xmlns:v="urn:schemas-microsoft-com:vml" xmlns:wp="http://schemas.openxmlformats.org/drawingml/2006/wordprocessingDrawing" xmlns:w10="urn:schemas-microsoft-com:office:word" xmlns:w="http://schemas.openxmlformats.org/wordprocessingml/2006/main" xmlns:wne="http://schemas.microsoft.com/office/word/2006/wordml">
   <w:body>
     <w:p>
       <w:pPr>
@@ -102,8 +102,12 @@
         </w:rPr>
       </w:pPr>
       <w:r>
+        <w:rPr>
+          <w:noProof/>
+          <w:lang w:eastAsia="fr-FR"/>
+        </w:rPr>
         <w:drawing>
-          <wp:anchor distT="0" distB="0" distL="114300" distR="114300" simplePos="0" relativeHeight="251662336" behindDoc="0" locked="0" layoutInCell="1" allowOverlap="1" wp14:anchorId="2EDEFF76" wp14:editId="01847503">
+          <wp:anchor distT="0" distB="0" distL="114300" distR="114300" simplePos="0" relativeHeight="251662336" behindDoc="0" locked="0" layoutInCell="1" allowOverlap="1">
             <wp:simplePos x="0" y="0"/>
             <wp:positionH relativeFrom="column">
               <wp:posOffset>-796290</wp:posOffset>
@@ -126,10 +130,10 @@
                     <pic:cNvPicPr/>
                   </pic:nvPicPr>
                   <pic:blipFill>
-                    <a:blip r:embed="rId7">
+                    <a:blip r:embed="rId7" cstate="print">
                       <a:extLst>
                         <a:ext uri="{28A0092B-C50C-407E-A947-70E740481C1C}">
-                          <a14:useLocalDpi xmlns:a14="http://schemas.microsoft.com/office/drawing/2010/main" val="0"/>
+                          <a14:useLocalDpi xmlns:a14="http://schemas.microsoft.com/office/drawing/2010/main" xmlns:wps="http://schemas.microsoft.com/office/word/2010/wordprocessingShape" xmlns:wpi="http://schemas.microsoft.com/office/word/2010/wordprocessingInk" xmlns:wpg="http://schemas.microsoft.com/office/word/2010/wordprocessingGroup" xmlns:w16se="http://schemas.microsoft.com/office/word/2015/wordml/symex" xmlns:w16sdtdh="http://schemas.microsoft.com/office/word/2020/wordml/sdtdatahash" xmlns:w16="http://schemas.microsoft.com/office/word/2018/wordml" xmlns:w16cid="http://schemas.microsoft.com/office/word/2016/wordml/cid" xmlns:w16cex="http://schemas.microsoft.com/office/word/2018/wordml/cex" xmlns:w15="http://schemas.microsoft.com/office/word/2012/wordml" xmlns:w14="http://schemas.microsoft.com/office/word/2010/wordml" xmlns:w="http://schemas.openxmlformats.org/wordprocessingml/2006/main" xmlns:w10="urn:schemas-microsoft-com:office:word" xmlns:wp14="http://schemas.microsoft.com/office/word/2010/wordprocessingDrawing" xmlns:v="urn:schemas-microsoft-com:vml" xmlns:o="urn:schemas-microsoft-com:office:office" xmlns:am3d="http://schemas.microsoft.com/office/drawing/2017/model3d" xmlns:aink="http://schemas.microsoft.com/office/drawing/2016/ink" xmlns:mc="http://schemas.openxmlformats.org/markup-compatibility/2006" xmlns:cx8="http://schemas.microsoft.com/office/drawing/2016/5/14/chartex" xmlns:cx7="http://schemas.microsoft.com/office/drawing/2016/5/13/chartex" xmlns:cx6="http://schemas.microsoft.com/office/drawing/2016/5/12/chartex" xmlns:cx5="http://schemas.microsoft.com/office/drawing/2016/5/11/chartex" xmlns:cx4="http://schemas.microsoft.com/office/drawing/2016/5/10/chartex" xmlns:cx3="http://schemas.microsoft.com/office/drawing/2016/5/9/chartex" xmlns:cx2="http://schemas.microsoft.com/office/drawing/2015/10/21/chartex" xmlns:cx1="http://schemas.microsoft.com/office/drawing/2015/9/8/chartex" xmlns:cx="http://schemas.microsoft.com/office/drawing/2014/chartex" xmlns:wpc="http://schemas.microsoft.com/office/word/2010/wordprocessingCanvas" xmlns="" val="0"/>
                         </a:ext>
                       </a:extLst>
                     </a:blip>
@@ -149,12 +153,6 @@
                 </pic:pic>
               </a:graphicData>
             </a:graphic>
-            <wp14:sizeRelH relativeFrom="page">
-              <wp14:pctWidth>0</wp14:pctWidth>
-            </wp14:sizeRelH>
-            <wp14:sizeRelV relativeFrom="page">
-              <wp14:pctHeight>0</wp14:pctHeight>
-            </wp14:sizeRelV>
           </wp:anchor>
         </w:drawing>
       </w:r>
@@ -227,35 +225,50 @@
     </w:p>
     <w:p>
       <w:pPr>
+        <w:rPr>
+          <w:u w:val="single"/>
+        </w:rPr>
+      </w:pPr>
+    </w:p>
+    <w:p>
+      <w:pPr>
         <w:pStyle w:val="Paragraphedeliste"/>
         <w:ind w:left="360"/>
-      </w:pPr>
-      <w:r>
-        <w:rPr>
-          <w:u w:val="single"/>
+        <w:rPr>
+          <w:b/>
+        </w:rPr>
+      </w:pPr>
+      <w:r>
+        <w:rPr>
+          <w:b/>
         </w:rPr>
         <w:lastRenderedPageBreak/>
+        <w:t xml:space="preserve">1.1 Package </w:t>
+      </w:r>
+      <w:proofErr w:type="spellStart"/>
+      <w:r>
+        <w:rPr>
+          <w:b/>
+        </w:rPr>
+        <w:t>characters</w:t>
+      </w:r>
+      <w:proofErr w:type="spellEnd"/>
+    </w:p>
+    <w:p>
+      <w:pPr>
+        <w:pStyle w:val="Paragraphedeliste"/>
+        <w:ind w:left="360"/>
+      </w:pPr>
+      <w:r>
+        <w:rPr>
+          <w:noProof/>
+          <w:lang w:eastAsia="fr-FR"/>
+        </w:rPr>
         <w:drawing>
-          <wp:anchor distT="0" distB="0" distL="114300" distR="114300" simplePos="0" relativeHeight="251666432" behindDoc="1" locked="0" layoutInCell="1" allowOverlap="1" wp14:anchorId="32CE56E4" wp14:editId="258DE5F3">
-            <wp:simplePos x="0" y="0"/>
-            <wp:positionH relativeFrom="column">
-              <wp:posOffset>-4445</wp:posOffset>
-            </wp:positionH>
-            <wp:positionV relativeFrom="paragraph">
-              <wp:posOffset>306070</wp:posOffset>
-            </wp:positionV>
-            <wp:extent cx="5760720" cy="3459480"/>
-            <wp:effectExtent l="0" t="0" r="0" b="0"/>
-            <wp:wrapTight wrapText="bothSides">
-              <wp:wrapPolygon edited="0">
-                <wp:start x="0" y="0"/>
-                <wp:lineTo x="0" y="21529"/>
-                <wp:lineTo x="21500" y="21529"/>
-                <wp:lineTo x="21500" y="0"/>
-                <wp:lineTo x="0" y="0"/>
-              </wp:wrapPolygon>
-            </wp:wrapTight>
-            <wp:docPr id="3" name="Image 3"/>
+          <wp:inline distT="0" distB="0" distL="0" distR="0">
+            <wp:extent cx="5760720" cy="3476050"/>
+            <wp:effectExtent l="19050" t="0" r="0" b="0"/>
+            <wp:docPr id="13" name="Image 13"/>
             <wp:cNvGraphicFramePr>
               <a:graphicFrameLocks xmlns:a="http://schemas.openxmlformats.org/drawingml/2006/main" noChangeAspect="1"/>
             </wp:cNvGraphicFramePr>
@@ -263,50 +276,40 @@
               <a:graphicData uri="http://schemas.openxmlformats.org/drawingml/2006/picture">
                 <pic:pic xmlns:pic="http://schemas.openxmlformats.org/drawingml/2006/picture">
                   <pic:nvPicPr>
-                    <pic:cNvPr id="1" name=""/>
-                    <pic:cNvPicPr/>
+                    <pic:cNvPr id="0" name="Picture 13"/>
+                    <pic:cNvPicPr>
+                      <a:picLocks noChangeAspect="1" noChangeArrowheads="1"/>
+                    </pic:cNvPicPr>
                   </pic:nvPicPr>
                   <pic:blipFill>
-                    <a:blip r:embed="rId8" cstate="print">
-                      <a:extLst>
-                        <a:ext uri="{28A0092B-C50C-407E-A947-70E740481C1C}">
-                          <a14:useLocalDpi xmlns:a14="http://schemas.microsoft.com/office/drawing/2010/main" val="0"/>
-                        </a:ext>
-                      </a:extLst>
-                    </a:blip>
+                    <a:blip r:embed="rId8" cstate="print"/>
+                    <a:srcRect/>
                     <a:stretch>
                       <a:fillRect/>
                     </a:stretch>
                   </pic:blipFill>
-                  <pic:spPr>
+                  <pic:spPr bwMode="auto">
                     <a:xfrm>
                       <a:off x="0" y="0"/>
-                      <a:ext cx="5760720" cy="3459480"/>
+                      <a:ext cx="5760720" cy="3476050"/>
                     </a:xfrm>
                     <a:prstGeom prst="rect">
                       <a:avLst/>
                     </a:prstGeom>
+                    <a:noFill/>
+                    <a:ln w="9525">
+                      <a:noFill/>
+                      <a:miter lim="800000"/>
+                      <a:headEnd/>
+                      <a:tailEnd/>
+                    </a:ln>
                   </pic:spPr>
                 </pic:pic>
               </a:graphicData>
             </a:graphic>
-          </wp:anchor>
+          </wp:inline>
         </w:drawing>
       </w:r>
-      <w:r>
-        <w:t xml:space="preserve">1.1 Package </w:t>
-      </w:r>
-      <w:proofErr w:type="spellStart"/>
-      <w:r>
-        <w:t>characters</w:t>
-      </w:r>
-      <w:proofErr w:type="spellEnd"/>
-    </w:p>
-    <w:p>
-      <w:pPr>
-        <w:pStyle w:val="Paragraphedeliste"/>
-        <w:ind w:left="360"/>
-      </w:pPr>
     </w:p>
     <w:p>
       <w:pPr>
@@ -407,7 +410,18 @@
         <w:ind w:left="360" w:firstLine="348"/>
       </w:pPr>
       <w:r>
-        <w:t>Notre classe Tower représente une Tour de défense. Le principe est qu’elle va tirer sur les monstres (1 à la fois) s’ils sont sa zone d’attaque. Cependant avant qu’une Tour</w:t>
+        <w:t xml:space="preserve">Notre classe </w:t>
+      </w:r>
+      <w:proofErr w:type="spellStart"/>
+      <w:r>
+        <w:t>Tower</w:t>
+      </w:r>
+      <w:proofErr w:type="spellEnd"/>
+      <w:r>
+        <w:t xml:space="preserve"> est également un point d’extensibilité</w:t>
+      </w:r>
+      <w:r>
+        <w:t xml:space="preserve"> représente une Tour de défense. Le principe est qu’elle va tirer sur les monstres (1 à la fois) s’ils sont sa zone d’attaque. Cependant avant qu’une Tour</w:t>
       </w:r>
       <w:r>
         <w:t xml:space="preserve"> puisse attaquer il faut qu’elle se construise. La construction d’une Tour est représentée avec la classe </w:t>
@@ -437,66 +451,6 @@
       <w:r>
         <w:t>La classe Projectile représente les projectiles tirés par les Tours.</w:t>
       </w:r>
-    </w:p>
-    <w:p>
-      <w:pPr>
-        <w:pStyle w:val="Paragraphedeliste"/>
-        <w:ind w:left="360"/>
-      </w:pPr>
-    </w:p>
-    <w:p>
-      <w:pPr>
-        <w:pStyle w:val="Paragraphedeliste"/>
-        <w:ind w:left="360"/>
-      </w:pPr>
-    </w:p>
-    <w:p>
-      <w:pPr>
-        <w:pStyle w:val="Paragraphedeliste"/>
-        <w:ind w:left="360"/>
-      </w:pPr>
-    </w:p>
-    <w:p>
-      <w:pPr>
-        <w:pStyle w:val="Paragraphedeliste"/>
-        <w:ind w:left="360"/>
-      </w:pPr>
-    </w:p>
-    <w:p>
-      <w:pPr>
-        <w:pStyle w:val="Paragraphedeliste"/>
-        <w:ind w:left="360"/>
-      </w:pPr>
-    </w:p>
-    <w:p>
-      <w:pPr>
-        <w:pStyle w:val="Paragraphedeliste"/>
-        <w:ind w:left="360"/>
-      </w:pPr>
-    </w:p>
-    <w:p>
-      <w:pPr>
-        <w:pStyle w:val="Paragraphedeliste"/>
-        <w:ind w:left="360"/>
-      </w:pPr>
-    </w:p>
-    <w:p>
-      <w:pPr>
-        <w:pStyle w:val="Paragraphedeliste"/>
-        <w:ind w:left="360"/>
-      </w:pPr>
-    </w:p>
-    <w:p>
-      <w:pPr>
-        <w:pStyle w:val="Paragraphedeliste"/>
-        <w:ind w:left="360"/>
-      </w:pPr>
-    </w:p>
-    <w:p>
-      <w:pPr>
-        <w:pStyle w:val="Paragraphedeliste"/>
-        <w:ind w:left="360"/>
-      </w:pPr>
     </w:p>
     <w:p>
       <w:pPr>
@@ -589,12 +543,22 @@
           <w:ilvl w:val="1"/>
           <w:numId w:val="1"/>
         </w:numPr>
-      </w:pPr>
-      <w:r>
+        <w:rPr>
+          <w:b/>
+        </w:rPr>
+      </w:pPr>
+      <w:r>
+        <w:rPr>
+          <w:b/>
+        </w:rPr>
+        <w:lastRenderedPageBreak/>
         <w:t xml:space="preserve">Package </w:t>
       </w:r>
       <w:proofErr w:type="spellStart"/>
       <w:r>
+        <w:rPr>
+          <w:b/>
+        </w:rPr>
         <w:t>gameloop</w:t>
       </w:r>
       <w:proofErr w:type="spellEnd"/>
@@ -606,8 +570,12 @@
         <w:jc w:val="center"/>
       </w:pPr>
       <w:r>
+        <w:rPr>
+          <w:noProof/>
+          <w:lang w:eastAsia="fr-FR"/>
+        </w:rPr>
         <w:drawing>
-          <wp:inline distT="0" distB="0" distL="0" distR="0" wp14:anchorId="46FAA1AB" wp14:editId="7021D6BC">
+          <wp:inline distT="0" distB="0" distL="0" distR="0">
             <wp:extent cx="5760720" cy="3753485"/>
             <wp:effectExtent l="0" t="0" r="0" b="0"/>
             <wp:docPr id="6" name="Image 6"/>
@@ -622,7 +590,7 @@
                     <pic:cNvPicPr/>
                   </pic:nvPicPr>
                   <pic:blipFill>
-                    <a:blip r:embed="rId9"/>
+                    <a:blip r:embed="rId9" cstate="print"/>
                     <a:stretch>
                       <a:fillRect/>
                     </a:stretch>
@@ -780,13 +748,15 @@
         <w:ind w:firstLine="696"/>
       </w:pPr>
       <w:r>
-        <w:t xml:space="preserve">Notre classe Loop implémente </w:t>
-      </w:r>
-      <w:r>
-        <w:t>la classe abstraite</w:t>
-      </w:r>
-      <w:r>
-        <w:t xml:space="preserve"> </w:t>
+        <w:t xml:space="preserve">Notre classe </w:t>
+      </w:r>
+      <w:proofErr w:type="spellStart"/>
+      <w:r>
+        <w:t>Loop</w:t>
+      </w:r>
+      <w:proofErr w:type="spellEnd"/>
+      <w:r>
+        <w:t xml:space="preserve"> implémente la classe abstraite </w:t>
       </w:r>
       <w:proofErr w:type="spellStart"/>
       <w:r>
@@ -824,8 +794,933 @@
         <w:pStyle w:val="Paragraphedeliste"/>
       </w:pPr>
     </w:p>
+    <w:p>
+      <w:pPr>
+        <w:pStyle w:val="Paragraphedeliste"/>
+      </w:pPr>
+    </w:p>
+    <w:p>
+      <w:pPr>
+        <w:pStyle w:val="Paragraphedeliste"/>
+      </w:pPr>
+    </w:p>
+    <w:p>
+      <w:pPr>
+        <w:pStyle w:val="Paragraphedeliste"/>
+      </w:pPr>
+    </w:p>
+    <w:p>
+      <w:pPr>
+        <w:pStyle w:val="Paragraphedeliste"/>
+      </w:pPr>
+    </w:p>
+    <w:p>
+      <w:pPr>
+        <w:pStyle w:val="Paragraphedeliste"/>
+      </w:pPr>
+    </w:p>
+    <w:p>
+      <w:pPr>
+        <w:pStyle w:val="Paragraphedeliste"/>
+      </w:pPr>
+    </w:p>
+    <w:p>
+      <w:pPr>
+        <w:pStyle w:val="Paragraphedeliste"/>
+      </w:pPr>
+    </w:p>
+    <w:p>
+      <w:pPr>
+        <w:pStyle w:val="Paragraphedeliste"/>
+      </w:pPr>
+    </w:p>
+    <w:p>
+      <w:pPr>
+        <w:pStyle w:val="Paragraphedeliste"/>
+      </w:pPr>
+    </w:p>
+    <w:p>
+      <w:pPr>
+        <w:pStyle w:val="Paragraphedeliste"/>
+      </w:pPr>
+    </w:p>
+    <w:p>
+      <w:pPr>
+        <w:pStyle w:val="Paragraphedeliste"/>
+      </w:pPr>
+    </w:p>
+    <w:p>
+      <w:pPr>
+        <w:pStyle w:val="Paragraphedeliste"/>
+        <w:numPr>
+          <w:ilvl w:val="1"/>
+          <w:numId w:val="1"/>
+        </w:numPr>
+        <w:rPr>
+          <w:b/>
+        </w:rPr>
+      </w:pPr>
+      <w:r>
+        <w:rPr>
+          <w:b/>
+        </w:rPr>
+        <w:lastRenderedPageBreak/>
+        <w:t>Package action</w:t>
+      </w:r>
+    </w:p>
+    <w:p>
+      <w:pPr>
+        <w:pStyle w:val="Paragraphedeliste"/>
+        <w:rPr>
+          <w:b/>
+        </w:rPr>
+      </w:pPr>
+      <w:r>
+        <w:rPr>
+          <w:b/>
+          <w:noProof/>
+          <w:lang w:eastAsia="fr-FR"/>
+        </w:rPr>
+        <w:drawing>
+          <wp:inline distT="0" distB="0" distL="0" distR="0">
+            <wp:extent cx="5760720" cy="3594277"/>
+            <wp:effectExtent l="19050" t="0" r="0" b="0"/>
+            <wp:docPr id="19" name="Image 19"/>
+            <wp:cNvGraphicFramePr>
+              <a:graphicFrameLocks xmlns:a="http://schemas.openxmlformats.org/drawingml/2006/main" noChangeAspect="1"/>
+            </wp:cNvGraphicFramePr>
+            <a:graphic xmlns:a="http://schemas.openxmlformats.org/drawingml/2006/main">
+              <a:graphicData uri="http://schemas.openxmlformats.org/drawingml/2006/picture">
+                <pic:pic xmlns:pic="http://schemas.openxmlformats.org/drawingml/2006/picture">
+                  <pic:nvPicPr>
+                    <pic:cNvPr id="0" name="Picture 19"/>
+                    <pic:cNvPicPr>
+                      <a:picLocks noChangeAspect="1" noChangeArrowheads="1"/>
+                    </pic:cNvPicPr>
+                  </pic:nvPicPr>
+                  <pic:blipFill>
+                    <a:blip r:embed="rId10" cstate="print"/>
+                    <a:srcRect/>
+                    <a:stretch>
+                      <a:fillRect/>
+                    </a:stretch>
+                  </pic:blipFill>
+                  <pic:spPr bwMode="auto">
+                    <a:xfrm>
+                      <a:off x="0" y="0"/>
+                      <a:ext cx="5760720" cy="3594277"/>
+                    </a:xfrm>
+                    <a:prstGeom prst="rect">
+                      <a:avLst/>
+                    </a:prstGeom>
+                    <a:noFill/>
+                    <a:ln w="9525">
+                      <a:noFill/>
+                      <a:miter lim="800000"/>
+                      <a:headEnd/>
+                      <a:tailEnd/>
+                    </a:ln>
+                  </pic:spPr>
+                </pic:pic>
+              </a:graphicData>
+            </a:graphic>
+          </wp:inline>
+        </w:drawing>
+      </w:r>
+    </w:p>
+    <w:p>
+      <w:pPr>
+        <w:pStyle w:val="Paragraphedeliste"/>
+      </w:pPr>
+    </w:p>
+    <w:p>
+      <w:pPr>
+        <w:ind w:firstLine="360"/>
+      </w:pPr>
+      <w:r>
+        <w:t>Le package action contient les actions relatives à la logique du jeu</w:t>
+      </w:r>
+      <w:r>
+        <w:t>.</w:t>
+      </w:r>
+      <w:r>
+        <w:t xml:space="preserve"> La classe </w:t>
+      </w:r>
+      <w:proofErr w:type="spellStart"/>
+      <w:r>
+        <w:t>SpawnerCharacter</w:t>
+      </w:r>
+      <w:proofErr w:type="spellEnd"/>
+      <w:r>
+        <w:t xml:space="preserve"> utilise la classe </w:t>
+      </w:r>
+      <w:proofErr w:type="spellStart"/>
+      <w:r>
+        <w:t>AdministratorLevel</w:t>
+      </w:r>
+      <w:proofErr w:type="spellEnd"/>
+      <w:r>
+        <w:t xml:space="preserve"> qui vous sera expliqué plus tard. Ce qui est important c’est que nos niveaux dans le jeu sont </w:t>
+      </w:r>
+      <w:proofErr w:type="spellStart"/>
+      <w:r>
+        <w:t>scriptés</w:t>
+      </w:r>
+      <w:proofErr w:type="spellEnd"/>
+      <w:r>
+        <w:t xml:space="preserve">. Les fichiers des niveaux sont lus et en fonction </w:t>
+      </w:r>
+      <w:r>
+        <w:t xml:space="preserve">de ce qui est retourné, la bonne instance de </w:t>
+      </w:r>
+      <w:proofErr w:type="spellStart"/>
+      <w:r>
+        <w:t>Character</w:t>
+      </w:r>
+      <w:proofErr w:type="spellEnd"/>
+      <w:r>
+        <w:t xml:space="preserve"> est faite. Les différentes interfaces nous servent à créer plusieurs points d’extensibilités. La classe </w:t>
+      </w:r>
+      <w:proofErr w:type="spellStart"/>
+      <w:r>
+        <w:t>BuyerTower</w:t>
+      </w:r>
+      <w:proofErr w:type="spellEnd"/>
+      <w:r>
+        <w:t xml:space="preserve"> à comme responsabilité l’achat de </w:t>
+      </w:r>
+      <w:proofErr w:type="spellStart"/>
+      <w:r>
+        <w:t>Tower</w:t>
+      </w:r>
+      <w:proofErr w:type="spellEnd"/>
+      <w:r>
+        <w:t xml:space="preserve"> si différents critères sont remplis.</w:t>
+      </w:r>
+      <w:r>
+        <w:t xml:space="preserve"> </w:t>
+      </w:r>
+      <w:proofErr w:type="spellStart"/>
+      <w:r>
+        <w:t>WaitingAttacker</w:t>
+      </w:r>
+      <w:proofErr w:type="spellEnd"/>
+      <w:r>
+        <w:t xml:space="preserve"> représente l’attente entre chaque attaque d’une </w:t>
+      </w:r>
+      <w:proofErr w:type="spellStart"/>
+      <w:r>
+        <w:t>Tower</w:t>
+      </w:r>
+      <w:proofErr w:type="spellEnd"/>
+      <w:r>
+        <w:t xml:space="preserve"> et </w:t>
+      </w:r>
+      <w:proofErr w:type="spellStart"/>
+      <w:r>
+        <w:t>ProgressBuild</w:t>
+      </w:r>
+      <w:proofErr w:type="spellEnd"/>
+      <w:r>
+        <w:t xml:space="preserve"> représente la progression de la construction d’une </w:t>
+      </w:r>
+      <w:proofErr w:type="spellStart"/>
+      <w:r>
+        <w:t>Tower</w:t>
+      </w:r>
+      <w:proofErr w:type="spellEnd"/>
+      <w:r>
+        <w:t xml:space="preserve">. La classe </w:t>
+      </w:r>
+      <w:proofErr w:type="spellStart"/>
+      <w:r>
+        <w:t>WaitingTowers</w:t>
+      </w:r>
+      <w:proofErr w:type="spellEnd"/>
+      <w:r>
+        <w:t xml:space="preserve"> </w:t>
+      </w:r>
+      <w:proofErr w:type="spellStart"/>
+      <w:r>
+        <w:t>parcourera</w:t>
+      </w:r>
+      <w:proofErr w:type="spellEnd"/>
+      <w:r>
+        <w:t xml:space="preserve"> la liste des </w:t>
+      </w:r>
+      <w:proofErr w:type="spellStart"/>
+      <w:r>
+        <w:t>Towers</w:t>
+      </w:r>
+      <w:proofErr w:type="spellEnd"/>
+      <w:r>
+        <w:t xml:space="preserve"> en jeu et déclenchera ou m</w:t>
+      </w:r>
+      <w:r>
+        <w:t>ettra à jour</w:t>
+      </w:r>
+      <w:r>
+        <w:t xml:space="preserve"> l’</w:t>
+      </w:r>
+      <w:r>
+        <w:t>attaque ou la construction.</w:t>
+      </w:r>
+      <w:r>
+        <w:t xml:space="preserve"> </w:t>
+      </w:r>
+      <w:r>
+        <w:t xml:space="preserve">La classe </w:t>
+      </w:r>
+      <w:proofErr w:type="spellStart"/>
+      <w:r>
+        <w:t>GeneratorProjectiles</w:t>
+      </w:r>
+      <w:proofErr w:type="spellEnd"/>
+      <w:r>
+        <w:t xml:space="preserve"> va générer des projectiles</w:t>
+      </w:r>
+      <w:r>
+        <w:t xml:space="preserve"> si les </w:t>
+      </w:r>
+      <w:proofErr w:type="spellStart"/>
+      <w:r>
+        <w:t>Character</w:t>
+      </w:r>
+      <w:proofErr w:type="spellEnd"/>
+      <w:r>
+        <w:t xml:space="preserve"> sont dans la zone d’attaque des </w:t>
+      </w:r>
+      <w:proofErr w:type="spellStart"/>
+      <w:r>
+        <w:t>Tower</w:t>
+      </w:r>
+      <w:proofErr w:type="spellEnd"/>
+      <w:r>
+        <w:t>.</w:t>
+      </w:r>
+    </w:p>
+    <w:p>
+      <w:r>
+        <w:tab/>
+        <w:t xml:space="preserve">La classe Updater est une classe utilitaire permettant de mettre à jour les states de la partie lorsqu’un </w:t>
+      </w:r>
+      <w:proofErr w:type="spellStart"/>
+      <w:r>
+        <w:t>Character</w:t>
+      </w:r>
+      <w:proofErr w:type="spellEnd"/>
+      <w:r>
+        <w:t xml:space="preserve"> est tué ainsi que le temps de la partie</w:t>
+      </w:r>
+    </w:p>
+    <w:p>
+      <w:pPr>
+        <w:ind w:firstLine="360"/>
+      </w:pPr>
+    </w:p>
+    <w:p>
+      <w:pPr>
+        <w:ind w:firstLine="360"/>
+      </w:pPr>
+    </w:p>
+    <w:p>
+      <w:pPr>
+        <w:ind w:firstLine="360"/>
+      </w:pPr>
+    </w:p>
+    <w:p>
+      <w:pPr>
+        <w:ind w:firstLine="360"/>
+      </w:pPr>
+    </w:p>
+    <w:p>
+      <w:pPr>
+        <w:ind w:firstLine="360"/>
+      </w:pPr>
+    </w:p>
+    <w:p>
+      <w:pPr>
+        <w:ind w:firstLine="360"/>
+      </w:pPr>
+    </w:p>
+    <w:p>
+      <w:pPr>
+        <w:ind w:firstLine="360"/>
+      </w:pPr>
+    </w:p>
+    <w:p>
+      <w:pPr>
+        <w:ind w:firstLine="360"/>
+      </w:pPr>
+    </w:p>
+    <w:p>
+      <w:pPr>
+        <w:ind w:firstLine="360"/>
+        <w:rPr>
+          <w:b/>
+        </w:rPr>
+      </w:pPr>
+      <w:r>
+        <w:rPr>
+          <w:b/>
+        </w:rPr>
+        <w:t>1.4</w:t>
+      </w:r>
+      <w:r>
+        <w:rPr>
+          <w:b/>
+        </w:rPr>
+        <w:t xml:space="preserve"> Package </w:t>
+      </w:r>
+      <w:proofErr w:type="spellStart"/>
+      <w:r>
+        <w:rPr>
+          <w:b/>
+        </w:rPr>
+        <w:t>Map</w:t>
+      </w:r>
+      <w:proofErr w:type="spellEnd"/>
+    </w:p>
+    <w:p>
+      <w:pPr>
+        <w:ind w:firstLine="360"/>
+        <w:jc w:val="center"/>
+      </w:pPr>
+      <w:r>
+        <w:rPr>
+          <w:noProof/>
+          <w:lang w:eastAsia="fr-FR"/>
+        </w:rPr>
+        <w:drawing>
+          <wp:inline distT="0" distB="0" distL="0" distR="0">
+            <wp:extent cx="4273236" cy="4078903"/>
+            <wp:effectExtent l="19050" t="0" r="0" b="0"/>
+            <wp:docPr id="2" name="Image 1"/>
+            <wp:cNvGraphicFramePr>
+              <a:graphicFrameLocks xmlns:a="http://schemas.openxmlformats.org/drawingml/2006/main" noChangeAspect="1"/>
+            </wp:cNvGraphicFramePr>
+            <a:graphic xmlns:a="http://schemas.openxmlformats.org/drawingml/2006/main">
+              <a:graphicData uri="http://schemas.openxmlformats.org/drawingml/2006/picture">
+                <pic:pic xmlns:pic="http://schemas.openxmlformats.org/drawingml/2006/picture">
+                  <pic:nvPicPr>
+                    <pic:cNvPr id="0" name="Picture 1"/>
+                    <pic:cNvPicPr>
+                      <a:picLocks noChangeAspect="1" noChangeArrowheads="1"/>
+                    </pic:cNvPicPr>
+                  </pic:nvPicPr>
+                  <pic:blipFill>
+                    <a:blip r:embed="rId11" cstate="print"/>
+                    <a:srcRect/>
+                    <a:stretch>
+                      <a:fillRect/>
+                    </a:stretch>
+                  </pic:blipFill>
+                  <pic:spPr bwMode="auto">
+                    <a:xfrm>
+                      <a:off x="0" y="0"/>
+                      <a:ext cx="4272592" cy="4078289"/>
+                    </a:xfrm>
+                    <a:prstGeom prst="rect">
+                      <a:avLst/>
+                    </a:prstGeom>
+                    <a:noFill/>
+                    <a:ln w="9525">
+                      <a:noFill/>
+                      <a:miter lim="800000"/>
+                      <a:headEnd/>
+                      <a:tailEnd/>
+                    </a:ln>
+                  </pic:spPr>
+                </pic:pic>
+              </a:graphicData>
+            </a:graphic>
+          </wp:inline>
+        </w:drawing>
+      </w:r>
+    </w:p>
+    <w:p>
+      <w:pPr>
+        <w:ind w:firstLine="360"/>
+      </w:pPr>
+      <w:r>
+        <w:t xml:space="preserve">La classe </w:t>
+      </w:r>
+      <w:proofErr w:type="spellStart"/>
+      <w:r>
+        <w:t>Map</w:t>
+      </w:r>
+      <w:proofErr w:type="spellEnd"/>
+      <w:r>
+        <w:t xml:space="preserve"> est notre carte de jeu. Elle est formée de tuiles graphiques de 64 par 64 pixels. Cette classe va permettre de retourner un enchainement de positions qui sera le chemin prédéfini suivi par les ennemis durant les parties. Pour générer cette carte dans le modèle nous utilisons un tableau à 2 dimensions, ou chaque valeur, sera interprétée lors de la création de la carte visuelle, pour savoir quelle tuile dessiner.</w:t>
+      </w:r>
+    </w:p>
+    <w:p>
+      <w:pPr>
+        <w:ind w:firstLine="360"/>
+      </w:pPr>
+    </w:p>
+    <w:p>
+      <w:pPr>
+        <w:ind w:firstLine="360"/>
+      </w:pPr>
+    </w:p>
+    <w:p>
+      <w:pPr>
+        <w:ind w:firstLine="360"/>
+      </w:pPr>
+    </w:p>
+    <w:p>
+      <w:pPr>
+        <w:ind w:firstLine="360"/>
+      </w:pPr>
+    </w:p>
+    <w:p>
+      <w:pPr>
+        <w:ind w:firstLine="360"/>
+      </w:pPr>
+    </w:p>
+    <w:p>
+      <w:pPr>
+        <w:ind w:firstLine="360"/>
+      </w:pPr>
+    </w:p>
+    <w:p>
+      <w:pPr>
+        <w:ind w:firstLine="360"/>
+      </w:pPr>
+    </w:p>
+    <w:p>
+      <w:pPr>
+        <w:ind w:firstLine="360"/>
+      </w:pPr>
+    </w:p>
+    <w:p>
+      <w:pPr>
+        <w:ind w:firstLine="360"/>
+      </w:pPr>
+    </w:p>
+    <w:p>
+      <w:pPr>
+        <w:ind w:firstLine="360"/>
+      </w:pPr>
+    </w:p>
+    <w:p>
+      <w:pPr>
+        <w:pStyle w:val="Paragraphedeliste"/>
+        <w:numPr>
+          <w:ilvl w:val="1"/>
+          <w:numId w:val="4"/>
+        </w:numPr>
+        <w:rPr>
+          <w:b/>
+        </w:rPr>
+      </w:pPr>
+      <w:r>
+        <w:rPr>
+          <w:b/>
+        </w:rPr>
+        <w:t xml:space="preserve">Package </w:t>
+      </w:r>
+      <w:proofErr w:type="spellStart"/>
+      <w:r>
+        <w:rPr>
+          <w:b/>
+        </w:rPr>
+        <w:t>gamelogic</w:t>
+      </w:r>
+      <w:proofErr w:type="spellEnd"/>
+    </w:p>
+    <w:p>
+      <w:pPr>
+        <w:pStyle w:val="Paragraphedeliste"/>
+        <w:jc w:val="center"/>
+        <w:rPr>
+          <w:b/>
+        </w:rPr>
+      </w:pPr>
+      <w:r>
+        <w:rPr>
+          <w:b/>
+          <w:noProof/>
+          <w:lang w:eastAsia="fr-FR"/>
+        </w:rPr>
+        <w:drawing>
+          <wp:anchor distT="0" distB="0" distL="114300" distR="114300" simplePos="0" relativeHeight="251668480" behindDoc="0" locked="0" layoutInCell="1" allowOverlap="1">
+            <wp:simplePos x="0" y="0"/>
+            <wp:positionH relativeFrom="column">
+              <wp:posOffset>146685</wp:posOffset>
+            </wp:positionH>
+            <wp:positionV relativeFrom="paragraph">
+              <wp:posOffset>125730</wp:posOffset>
+            </wp:positionV>
+            <wp:extent cx="5761355" cy="6210300"/>
+            <wp:effectExtent l="19050" t="0" r="0" b="0"/>
+            <wp:wrapSquare wrapText="bothSides"/>
+            <wp:docPr id="3" name="Image 13"/>
+            <wp:cNvGraphicFramePr>
+              <a:graphicFrameLocks xmlns:a="http://schemas.openxmlformats.org/drawingml/2006/main" noChangeAspect="1"/>
+            </wp:cNvGraphicFramePr>
+            <a:graphic xmlns:a="http://schemas.openxmlformats.org/drawingml/2006/main">
+              <a:graphicData uri="http://schemas.openxmlformats.org/drawingml/2006/picture">
+                <pic:pic xmlns:pic="http://schemas.openxmlformats.org/drawingml/2006/picture">
+                  <pic:nvPicPr>
+                    <pic:cNvPr id="0" name="Picture 13"/>
+                    <pic:cNvPicPr>
+                      <a:picLocks noChangeAspect="1" noChangeArrowheads="1"/>
+                    </pic:cNvPicPr>
+                  </pic:nvPicPr>
+                  <pic:blipFill>
+                    <a:blip r:embed="rId12" cstate="print"/>
+                    <a:srcRect/>
+                    <a:stretch>
+                      <a:fillRect/>
+                    </a:stretch>
+                  </pic:blipFill>
+                  <pic:spPr bwMode="auto">
+                    <a:xfrm>
+                      <a:off x="0" y="0"/>
+                      <a:ext cx="5761355" cy="6210300"/>
+                    </a:xfrm>
+                    <a:prstGeom prst="rect">
+                      <a:avLst/>
+                    </a:prstGeom>
+                    <a:noFill/>
+                    <a:ln w="9525">
+                      <a:noFill/>
+                      <a:miter lim="800000"/>
+                      <a:headEnd/>
+                      <a:tailEnd/>
+                    </a:ln>
+                  </pic:spPr>
+                </pic:pic>
+              </a:graphicData>
+            </a:graphic>
+          </wp:anchor>
+        </w:drawing>
+      </w:r>
+    </w:p>
+    <w:p>
+      <w:pPr>
+        <w:ind w:firstLine="360"/>
+      </w:pPr>
+      <w:r>
+        <w:t xml:space="preserve">Notre </w:t>
+      </w:r>
+      <w:proofErr w:type="spellStart"/>
+      <w:r>
+        <w:t>GameManager</w:t>
+      </w:r>
+      <w:proofErr w:type="spellEnd"/>
+      <w:r>
+        <w:t xml:space="preserve"> est là pour manager la partie en cours. Le </w:t>
+      </w:r>
+      <w:proofErr w:type="spellStart"/>
+      <w:r>
+        <w:t>GameManager</w:t>
+      </w:r>
+      <w:proofErr w:type="spellEnd"/>
+      <w:r>
+        <w:t xml:space="preserve"> est le seul Observateur de la boucle car nous avons besoin d’enchaîner des étapes séquentiellement, les unes après les autres dans un certain ordre. </w:t>
+      </w:r>
+      <w:r>
+        <w:t xml:space="preserve">Notre classe </w:t>
+      </w:r>
+      <w:proofErr w:type="spellStart"/>
+      <w:r>
+        <w:t>GameState</w:t>
+      </w:r>
+      <w:proofErr w:type="spellEnd"/>
+      <w:r>
+        <w:t xml:space="preserve"> nous permet de contenir les states de la partie en cours</w:t>
+      </w:r>
+      <w:r>
+        <w:t>. C’est l’</w:t>
+      </w:r>
+      <w:proofErr w:type="spellStart"/>
+      <w:r>
+        <w:t>Administrator</w:t>
+      </w:r>
+      <w:r>
+        <w:t>Level</w:t>
+      </w:r>
+      <w:proofErr w:type="spellEnd"/>
+      <w:r>
+        <w:t xml:space="preserve"> qui gère les niveaux en lisant dans les fichiers des niveaux. L’</w:t>
+      </w:r>
+      <w:proofErr w:type="spellStart"/>
+      <w:r>
+        <w:t>AdministratorVictoryGameOver</w:t>
+      </w:r>
+      <w:proofErr w:type="spellEnd"/>
+      <w:r>
+        <w:t xml:space="preserve"> sert simplement à vérifier si la partie est gagnée ou perdu. L’observateur de la partie est la vue.</w:t>
+      </w:r>
+      <w:r>
+        <w:t xml:space="preserve"> La vue est notifiée à la fin des changements</w:t>
+      </w:r>
+      <w:r>
+        <w:t xml:space="preserve"> </w:t>
+      </w:r>
+      <w:r>
+        <w:t>effectués.</w:t>
+      </w:r>
+    </w:p>
+    <w:p>
+      <w:pPr>
+        <w:ind w:firstLine="360"/>
+      </w:pPr>
+    </w:p>
+    <w:p>
+      <w:pPr>
+        <w:ind w:firstLine="360"/>
+      </w:pPr>
+    </w:p>
+    <w:p>
+      <w:pPr>
+        <w:pStyle w:val="Paragraphedeliste"/>
+        <w:numPr>
+          <w:ilvl w:val="0"/>
+          <w:numId w:val="1"/>
+        </w:numPr>
+      </w:pPr>
+      <w:r>
+        <w:t xml:space="preserve">Package </w:t>
+      </w:r>
+      <w:proofErr w:type="spellStart"/>
+      <w:r>
+        <w:t>modelandroid</w:t>
+      </w:r>
+      <w:proofErr w:type="spellEnd"/>
+    </w:p>
+    <w:p>
+      <w:pPr>
+        <w:ind w:left="360"/>
+      </w:pPr>
+      <w:r>
+        <w:rPr>
+          <w:noProof/>
+          <w:lang w:eastAsia="fr-FR"/>
+        </w:rPr>
+        <w:drawing>
+          <wp:inline distT="0" distB="0" distL="0" distR="0">
+            <wp:extent cx="5760720" cy="4260394"/>
+            <wp:effectExtent l="19050" t="0" r="0" b="0"/>
+            <wp:docPr id="16" name="Image 16"/>
+            <wp:cNvGraphicFramePr>
+              <a:graphicFrameLocks xmlns:a="http://schemas.openxmlformats.org/drawingml/2006/main" noChangeAspect="1"/>
+            </wp:cNvGraphicFramePr>
+            <a:graphic xmlns:a="http://schemas.openxmlformats.org/drawingml/2006/main">
+              <a:graphicData uri="http://schemas.openxmlformats.org/drawingml/2006/picture">
+                <pic:pic xmlns:pic="http://schemas.openxmlformats.org/drawingml/2006/picture">
+                  <pic:nvPicPr>
+                    <pic:cNvPr id="0" name="Picture 16"/>
+                    <pic:cNvPicPr>
+                      <a:picLocks noChangeAspect="1" noChangeArrowheads="1"/>
+                    </pic:cNvPicPr>
+                  </pic:nvPicPr>
+                  <pic:blipFill>
+                    <a:blip r:embed="rId13" cstate="print"/>
+                    <a:srcRect/>
+                    <a:stretch>
+                      <a:fillRect/>
+                    </a:stretch>
+                  </pic:blipFill>
+                  <pic:spPr bwMode="auto">
+                    <a:xfrm>
+                      <a:off x="0" y="0"/>
+                      <a:ext cx="5760720" cy="4260394"/>
+                    </a:xfrm>
+                    <a:prstGeom prst="rect">
+                      <a:avLst/>
+                    </a:prstGeom>
+                    <a:noFill/>
+                    <a:ln w="9525">
+                      <a:noFill/>
+                      <a:miter lim="800000"/>
+                      <a:headEnd/>
+                      <a:tailEnd/>
+                    </a:ln>
+                  </pic:spPr>
+                </pic:pic>
+              </a:graphicData>
+            </a:graphic>
+          </wp:inline>
+        </w:drawing>
+      </w:r>
+    </w:p>
+    <w:p>
+      <w:pPr>
+        <w:ind w:firstLine="360"/>
+      </w:pPr>
+      <w:r>
+        <w:t xml:space="preserve">La partie graphique de notre jeu est faite via la </w:t>
+      </w:r>
+      <w:proofErr w:type="spellStart"/>
+      <w:r>
+        <w:t>CustomView</w:t>
+      </w:r>
+      <w:proofErr w:type="spellEnd"/>
+      <w:r>
+        <w:t xml:space="preserve"> </w:t>
+      </w:r>
+      <w:proofErr w:type="spellStart"/>
+      <w:r>
+        <w:t>GameView</w:t>
+      </w:r>
+      <w:proofErr w:type="spellEnd"/>
+      <w:r>
+        <w:t xml:space="preserve">. Quand la </w:t>
+      </w:r>
+      <w:proofErr w:type="spellStart"/>
+      <w:r>
+        <w:t>GameView</w:t>
+      </w:r>
+      <w:proofErr w:type="spellEnd"/>
+      <w:r>
+        <w:t xml:space="preserve"> est notifiée, la vue est invalidée pour que celle-ci soit </w:t>
+      </w:r>
+      <w:r>
+        <w:t xml:space="preserve">redessinée. La partie de dessin est découpée en plusieurs classes pour dessiner la </w:t>
+      </w:r>
+      <w:proofErr w:type="spellStart"/>
+      <w:r>
+        <w:t>map</w:t>
+      </w:r>
+      <w:proofErr w:type="spellEnd"/>
+      <w:r>
+        <w:t xml:space="preserve">, les </w:t>
+      </w:r>
+      <w:proofErr w:type="spellStart"/>
+      <w:r>
+        <w:t>Character</w:t>
+      </w:r>
+      <w:proofErr w:type="spellEnd"/>
+      <w:r>
+        <w:t xml:space="preserve">, </w:t>
+      </w:r>
+      <w:proofErr w:type="spellStart"/>
+      <w:r>
+        <w:t>ProgressBar</w:t>
+      </w:r>
+      <w:proofErr w:type="spellEnd"/>
+      <w:r>
+        <w:t xml:space="preserve"> (pour les </w:t>
+      </w:r>
+      <w:proofErr w:type="spellStart"/>
+      <w:r>
+        <w:t>Tower</w:t>
+      </w:r>
+      <w:proofErr w:type="spellEnd"/>
+      <w:r>
+        <w:t xml:space="preserve">) et les projectiles. </w:t>
+      </w:r>
+      <w:proofErr w:type="spellStart"/>
+      <w:r>
+        <w:t>DrawMap</w:t>
+      </w:r>
+      <w:proofErr w:type="spellEnd"/>
+      <w:r>
+        <w:t xml:space="preserve"> utilise un </w:t>
+      </w:r>
+      <w:proofErr w:type="spellStart"/>
+      <w:r>
+        <w:t>tileset</w:t>
+      </w:r>
+      <w:proofErr w:type="spellEnd"/>
+      <w:r>
+        <w:t xml:space="preserve"> pour dessiner les différentes tuiles. Petite particularité pour ne pas perdre en performance, les tuiles sont sauvegardées dans une </w:t>
+      </w:r>
+      <w:proofErr w:type="spellStart"/>
+      <w:r>
+        <w:t>HashMap</w:t>
+      </w:r>
+      <w:proofErr w:type="spellEnd"/>
+      <w:r>
+        <w:t xml:space="preserve"> via la méthode </w:t>
+      </w:r>
+      <w:proofErr w:type="spellStart"/>
+      <w:r>
+        <w:t>onSizeChanged</w:t>
+      </w:r>
+      <w:proofErr w:type="spellEnd"/>
+      <w:r>
+        <w:t xml:space="preserve"> de la </w:t>
+      </w:r>
+      <w:proofErr w:type="spellStart"/>
+      <w:r>
+        <w:t>GameView</w:t>
+      </w:r>
+      <w:proofErr w:type="spellEnd"/>
+      <w:r>
+        <w:t xml:space="preserve">. </w:t>
+      </w:r>
+      <w:proofErr w:type="spellStart"/>
+      <w:r>
+        <w:t>VerifierGame</w:t>
+      </w:r>
+      <w:proofErr w:type="spellEnd"/>
+      <w:r>
+        <w:t xml:space="preserve"> sert à vérifier si la partie est perdue ou gagnée pour afficher le texte de fin de partie. </w:t>
+      </w:r>
+      <w:proofErr w:type="spellStart"/>
+      <w:r>
+        <w:t>UpdaterTextStates</w:t>
+      </w:r>
+      <w:proofErr w:type="spellEnd"/>
+      <w:r>
+        <w:t xml:space="preserve"> sert à modifié les différents textes </w:t>
+      </w:r>
+      <w:r>
+        <w:t xml:space="preserve">relatifs aux states de la partie. </w:t>
+      </w:r>
+      <w:proofErr w:type="spellStart"/>
+      <w:r>
+        <w:t>ProgressBar</w:t>
+      </w:r>
+      <w:proofErr w:type="spellEnd"/>
+      <w:r>
+        <w:t xml:space="preserve"> est la barre de construction des tours, elle possède un x et un y pour avoir la position de dessin.</w:t>
+      </w:r>
+    </w:p>
+    <w:p>
+      <w:pPr>
+        <w:ind w:firstLine="360"/>
+      </w:pPr>
+      <w:r>
+        <w:t xml:space="preserve">Le </w:t>
+      </w:r>
+      <w:proofErr w:type="spellStart"/>
+      <w:r>
+        <w:t>RankingManager</w:t>
+      </w:r>
+      <w:proofErr w:type="spellEnd"/>
+      <w:r>
+        <w:t xml:space="preserve"> à le </w:t>
+      </w:r>
+      <w:proofErr w:type="spellStart"/>
+      <w:r>
+        <w:t>role</w:t>
+      </w:r>
+      <w:proofErr w:type="spellEnd"/>
+      <w:r>
+        <w:t xml:space="preserve"> de faire la persistance profonde. Pour cela nous utilisons les préférences. Les données du tableau des scores sont enregistrées dans des </w:t>
+      </w:r>
+      <w:proofErr w:type="spellStart"/>
+      <w:r>
+        <w:t>JSONObject</w:t>
+      </w:r>
+      <w:proofErr w:type="spellEnd"/>
+      <w:r>
+        <w:t xml:space="preserve"> qui sont ensuite enregistrés dans un </w:t>
+      </w:r>
+      <w:proofErr w:type="spellStart"/>
+      <w:r>
+        <w:t>JSONArray</w:t>
+      </w:r>
+      <w:proofErr w:type="spellEnd"/>
+    </w:p>
     <w:sectPr>
-      <w:headerReference w:type="first" r:id="rId10"/>
+      <w:headerReference w:type="first" r:id="rId14"/>
       <w:pgSz w:w="11906" w:h="16838"/>
       <w:pgMar w:top="1417" w:right="1417" w:bottom="1417" w:left="1417" w:header="708" w:footer="708" w:gutter="0"/>
       <w:cols w:space="708"/>
@@ -837,7 +1732,7 @@
 </file>
 
 <file path=word/endnotes.xml><?xml version="1.0" encoding="utf-8"?>
-<w:endnotes xmlns:wpc="http://schemas.microsoft.com/office/word/2010/wordprocessingCanvas" xmlns:cx="http://schemas.microsoft.com/office/drawing/2014/chartex" xmlns:cx1="http://schemas.microsoft.com/office/drawing/2015/9/8/chartex" xmlns:cx2="http://schemas.microsoft.com/office/drawing/2015/10/21/chartex" xmlns:cx3="http://schemas.microsoft.com/office/drawing/2016/5/9/chartex" xmlns:cx4="http://schemas.microsoft.com/office/drawing/2016/5/10/chartex" xmlns:cx5="http://schemas.microsoft.com/office/drawing/2016/5/11/chartex" xmlns:cx6="http://schemas.microsoft.com/office/drawing/2016/5/12/chartex" xmlns:cx7="http://schemas.microsoft.com/office/drawing/2016/5/13/chartex" xmlns:cx8="http://schemas.microsoft.com/office/drawing/2016/5/14/chartex" xmlns:mc="http://schemas.openxmlformats.org/markup-compatibility/2006" xmlns:aink="http://schemas.microsoft.com/office/drawing/2016/ink" xmlns:am3d="http://schemas.microsoft.com/office/drawing/2017/model3d" xmlns:o="urn:schemas-microsoft-com:office:office" xmlns:r="http://schemas.openxmlformats.org/officeDocument/2006/relationships" xmlns:m="http://schemas.openxmlformats.org/officeDocument/2006/math" xmlns:v="urn:schemas-microsoft-com:vml" xmlns:wp14="http://schemas.microsoft.com/office/word/2010/wordprocessingDrawing" xmlns:wp="http://schemas.openxmlformats.org/drawingml/2006/wordprocessingDrawing" xmlns:w10="urn:schemas-microsoft-com:office:word" xmlns:w="http://schemas.openxmlformats.org/wordprocessingml/2006/main" xmlns:w14="http://schemas.microsoft.com/office/word/2010/wordml" xmlns:w15="http://schemas.microsoft.com/office/word/2012/wordml" xmlns:w16cex="http://schemas.microsoft.com/office/word/2018/wordml/cex" xmlns:w16cid="http://schemas.microsoft.com/office/word/2016/wordml/cid" xmlns:w16="http://schemas.microsoft.com/office/word/2018/wordml" xmlns:w16sdtdh="http://schemas.microsoft.com/office/word/2020/wordml/sdtdatahash" xmlns:w16se="http://schemas.microsoft.com/office/word/2015/wordml/symex" xmlns:wpg="http://schemas.microsoft.com/office/word/2010/wordprocessingGroup" xmlns:wpi="http://schemas.microsoft.com/office/word/2010/wordprocessingInk" xmlns:wne="http://schemas.microsoft.com/office/word/2006/wordml" xmlns:wps="http://schemas.microsoft.com/office/word/2010/wordprocessingShape" mc:Ignorable="w14 w15 w16se w16cid w16 w16cex w16sdtdh wp14">
+<w:endnotes xmlns:ve="http://schemas.openxmlformats.org/markup-compatibility/2006" xmlns:o="urn:schemas-microsoft-com:office:office" xmlns:r="http://schemas.openxmlformats.org/officeDocument/2006/relationships" xmlns:m="http://schemas.openxmlformats.org/officeDocument/2006/math" xmlns:v="urn:schemas-microsoft-com:vml" xmlns:wp="http://schemas.openxmlformats.org/drawingml/2006/wordprocessingDrawing" xmlns:w10="urn:schemas-microsoft-com:office:word" xmlns:w="http://schemas.openxmlformats.org/wordprocessingml/2006/main" xmlns:wne="http://schemas.microsoft.com/office/word/2006/wordml">
   <w:endnote w:type="separator" w:id="-1">
     <w:p>
       <w:pPr>
@@ -862,7 +1757,7 @@
 </file>
 
 <file path=word/footnotes.xml><?xml version="1.0" encoding="utf-8"?>
-<w:footnotes xmlns:wpc="http://schemas.microsoft.com/office/word/2010/wordprocessingCanvas" xmlns:cx="http://schemas.microsoft.com/office/drawing/2014/chartex" xmlns:cx1="http://schemas.microsoft.com/office/drawing/2015/9/8/chartex" xmlns:cx2="http://schemas.microsoft.com/office/drawing/2015/10/21/chartex" xmlns:cx3="http://schemas.microsoft.com/office/drawing/2016/5/9/chartex" xmlns:cx4="http://schemas.microsoft.com/office/drawing/2016/5/10/chartex" xmlns:cx5="http://schemas.microsoft.com/office/drawing/2016/5/11/chartex" xmlns:cx6="http://schemas.microsoft.com/office/drawing/2016/5/12/chartex" xmlns:cx7="http://schemas.microsoft.com/office/drawing/2016/5/13/chartex" xmlns:cx8="http://schemas.microsoft.com/office/drawing/2016/5/14/chartex" xmlns:mc="http://schemas.openxmlformats.org/markup-compatibility/2006" xmlns:aink="http://schemas.microsoft.com/office/drawing/2016/ink" xmlns:am3d="http://schemas.microsoft.com/office/drawing/2017/model3d" xmlns:o="urn:schemas-microsoft-com:office:office" xmlns:r="http://schemas.openxmlformats.org/officeDocument/2006/relationships" xmlns:m="http://schemas.openxmlformats.org/officeDocument/2006/math" xmlns:v="urn:schemas-microsoft-com:vml" xmlns:wp14="http://schemas.microsoft.com/office/word/2010/wordprocessingDrawing" xmlns:wp="http://schemas.openxmlformats.org/drawingml/2006/wordprocessingDrawing" xmlns:w10="urn:schemas-microsoft-com:office:word" xmlns:w="http://schemas.openxmlformats.org/wordprocessingml/2006/main" xmlns:w14="http://schemas.microsoft.com/office/word/2010/wordml" xmlns:w15="http://schemas.microsoft.com/office/word/2012/wordml" xmlns:w16cex="http://schemas.microsoft.com/office/word/2018/wordml/cex" xmlns:w16cid="http://schemas.microsoft.com/office/word/2016/wordml/cid" xmlns:w16="http://schemas.microsoft.com/office/word/2018/wordml" xmlns:w16sdtdh="http://schemas.microsoft.com/office/word/2020/wordml/sdtdatahash" xmlns:w16se="http://schemas.microsoft.com/office/word/2015/wordml/symex" xmlns:wpg="http://schemas.microsoft.com/office/word/2010/wordprocessingGroup" xmlns:wpi="http://schemas.microsoft.com/office/word/2010/wordprocessingInk" xmlns:wne="http://schemas.microsoft.com/office/word/2006/wordml" xmlns:wps="http://schemas.microsoft.com/office/word/2010/wordprocessingShape" mc:Ignorable="w14 w15 w16se w16cid w16 w16cex w16sdtdh wp14">
+<w:footnotes xmlns:ve="http://schemas.openxmlformats.org/markup-compatibility/2006" xmlns:o="urn:schemas-microsoft-com:office:office" xmlns:r="http://schemas.openxmlformats.org/officeDocument/2006/relationships" xmlns:m="http://schemas.openxmlformats.org/officeDocument/2006/math" xmlns:v="urn:schemas-microsoft-com:vml" xmlns:wp="http://schemas.openxmlformats.org/drawingml/2006/wordprocessingDrawing" xmlns:w10="urn:schemas-microsoft-com:office:word" xmlns:w="http://schemas.openxmlformats.org/wordprocessingml/2006/main" xmlns:wne="http://schemas.microsoft.com/office/word/2006/wordml">
   <w:footnote w:type="separator" w:id="-1">
     <w:p>
       <w:pPr>
@@ -887,7 +1782,7 @@
 </file>
 
 <file path=word/header1.xml><?xml version="1.0" encoding="utf-8"?>
-<w:hdr xmlns:wpc="http://schemas.microsoft.com/office/word/2010/wordprocessingCanvas" xmlns:cx="http://schemas.microsoft.com/office/drawing/2014/chartex" xmlns:cx1="http://schemas.microsoft.com/office/drawing/2015/9/8/chartex" xmlns:cx2="http://schemas.microsoft.com/office/drawing/2015/10/21/chartex" xmlns:cx3="http://schemas.microsoft.com/office/drawing/2016/5/9/chartex" xmlns:cx4="http://schemas.microsoft.com/office/drawing/2016/5/10/chartex" xmlns:cx5="http://schemas.microsoft.com/office/drawing/2016/5/11/chartex" xmlns:cx6="http://schemas.microsoft.com/office/drawing/2016/5/12/chartex" xmlns:cx7="http://schemas.microsoft.com/office/drawing/2016/5/13/chartex" xmlns:cx8="http://schemas.microsoft.com/office/drawing/2016/5/14/chartex" xmlns:mc="http://schemas.openxmlformats.org/markup-compatibility/2006" xmlns:aink="http://schemas.microsoft.com/office/drawing/2016/ink" xmlns:am3d="http://schemas.microsoft.com/office/drawing/2017/model3d" xmlns:o="urn:schemas-microsoft-com:office:office" xmlns:r="http://schemas.openxmlformats.org/officeDocument/2006/relationships" xmlns:m="http://schemas.openxmlformats.org/officeDocument/2006/math" xmlns:v="urn:schemas-microsoft-com:vml" xmlns:wp14="http://schemas.microsoft.com/office/word/2010/wordprocessingDrawing" xmlns:wp="http://schemas.openxmlformats.org/drawingml/2006/wordprocessingDrawing" xmlns:w10="urn:schemas-microsoft-com:office:word" xmlns:w="http://schemas.openxmlformats.org/wordprocessingml/2006/main" xmlns:w14="http://schemas.microsoft.com/office/word/2010/wordml" xmlns:w15="http://schemas.microsoft.com/office/word/2012/wordml" xmlns:w16cex="http://schemas.microsoft.com/office/word/2018/wordml/cex" xmlns:w16cid="http://schemas.microsoft.com/office/word/2016/wordml/cid" xmlns:w16="http://schemas.microsoft.com/office/word/2018/wordml" xmlns:w16sdtdh="http://schemas.microsoft.com/office/word/2020/wordml/sdtdatahash" xmlns:w16se="http://schemas.microsoft.com/office/word/2015/wordml/symex" xmlns:wpg="http://schemas.microsoft.com/office/word/2010/wordprocessingGroup" xmlns:wpi="http://schemas.microsoft.com/office/word/2010/wordprocessingInk" xmlns:wne="http://schemas.microsoft.com/office/word/2006/wordml" xmlns:wps="http://schemas.microsoft.com/office/word/2010/wordprocessingShape" mc:Ignorable="w14 w15 w16se w16cid w16 w16cex w16sdtdh wp14">
+<w:hdr xmlns:ve="http://schemas.openxmlformats.org/markup-compatibility/2006" xmlns:o="urn:schemas-microsoft-com:office:office" xmlns:r="http://schemas.openxmlformats.org/officeDocument/2006/relationships" xmlns:m="http://schemas.openxmlformats.org/officeDocument/2006/math" xmlns:v="urn:schemas-microsoft-com:vml" xmlns:wp="http://schemas.openxmlformats.org/drawingml/2006/wordprocessingDrawing" xmlns:w10="urn:schemas-microsoft-com:office:word" xmlns:w="http://schemas.openxmlformats.org/wordprocessingml/2006/main" xmlns:wne="http://schemas.microsoft.com/office/word/2006/wordml">
   <w:p>
     <w:pPr>
       <w:pStyle w:val="En-tte"/>
@@ -908,8 +1803,8 @@
 </file>
 
 <file path=word/numbering.xml><?xml version="1.0" encoding="utf-8"?>
-<w:numbering xmlns:wpc="http://schemas.microsoft.com/office/word/2010/wordprocessingCanvas" xmlns:cx="http://schemas.microsoft.com/office/drawing/2014/chartex" xmlns:cx1="http://schemas.microsoft.com/office/drawing/2015/9/8/chartex" xmlns:cx2="http://schemas.microsoft.com/office/drawing/2015/10/21/chartex" xmlns:cx3="http://schemas.microsoft.com/office/drawing/2016/5/9/chartex" xmlns:cx4="http://schemas.microsoft.com/office/drawing/2016/5/10/chartex" xmlns:cx5="http://schemas.microsoft.com/office/drawing/2016/5/11/chartex" xmlns:cx6="http://schemas.microsoft.com/office/drawing/2016/5/12/chartex" xmlns:cx7="http://schemas.microsoft.com/office/drawing/2016/5/13/chartex" xmlns:cx8="http://schemas.microsoft.com/office/drawing/2016/5/14/chartex" xmlns:mc="http://schemas.openxmlformats.org/markup-compatibility/2006" xmlns:aink="http://schemas.microsoft.com/office/drawing/2016/ink" xmlns:am3d="http://schemas.microsoft.com/office/drawing/2017/model3d" xmlns:o="urn:schemas-microsoft-com:office:office" xmlns:r="http://schemas.openxmlformats.org/officeDocument/2006/relationships" xmlns:m="http://schemas.openxmlformats.org/officeDocument/2006/math" xmlns:v="urn:schemas-microsoft-com:vml" xmlns:wp14="http://schemas.microsoft.com/office/word/2010/wordprocessingDrawing" xmlns:wp="http://schemas.openxmlformats.org/drawingml/2006/wordprocessingDrawing" xmlns:w10="urn:schemas-microsoft-com:office:word" xmlns:w="http://schemas.openxmlformats.org/wordprocessingml/2006/main" xmlns:w14="http://schemas.microsoft.com/office/word/2010/wordml" xmlns:w15="http://schemas.microsoft.com/office/word/2012/wordml" xmlns:w16cex="http://schemas.microsoft.com/office/word/2018/wordml/cex" xmlns:w16cid="http://schemas.microsoft.com/office/word/2016/wordml/cid" xmlns:w16="http://schemas.microsoft.com/office/word/2018/wordml" xmlns:w16sdtdh="http://schemas.microsoft.com/office/word/2020/wordml/sdtdatahash" xmlns:w16se="http://schemas.microsoft.com/office/word/2015/wordml/symex" xmlns:wpg="http://schemas.microsoft.com/office/word/2010/wordprocessingGroup" xmlns:wpi="http://schemas.microsoft.com/office/word/2010/wordprocessingInk" xmlns:wne="http://schemas.microsoft.com/office/word/2006/wordml" xmlns:wps="http://schemas.microsoft.com/office/word/2010/wordprocessingShape" mc:Ignorable="w14 w15 w16se w16cid w16 w16cex w16sdtdh wp14">
-  <w:abstractNum w:abstractNumId="0" w15:restartNumberingAfterBreak="0">
+<w:numbering xmlns:ve="http://schemas.openxmlformats.org/markup-compatibility/2006" xmlns:o="urn:schemas-microsoft-com:office:office" xmlns:r="http://schemas.openxmlformats.org/officeDocument/2006/relationships" xmlns:m="http://schemas.openxmlformats.org/officeDocument/2006/math" xmlns:v="urn:schemas-microsoft-com:vml" xmlns:wp="http://schemas.openxmlformats.org/drawingml/2006/wordprocessingDrawing" xmlns:w10="urn:schemas-microsoft-com:office:word" xmlns:w="http://schemas.openxmlformats.org/wordprocessingml/2006/main" xmlns:wne="http://schemas.microsoft.com/office/word/2006/wordml">
+  <w:abstractNum w:abstractNumId="0">
     <w:nsid w:val="3E5F7DB1"/>
     <w:multiLevelType w:val="multilevel"/>
     <w:tmpl w:val="040C001F"/>
@@ -995,7 +1890,120 @@
       </w:pPr>
     </w:lvl>
   </w:abstractNum>
-  <w:abstractNum w:abstractNumId="1" w15:restartNumberingAfterBreak="0">
+  <w:abstractNum w:abstractNumId="1">
+    <w:nsid w:val="405B2AE5"/>
+    <w:multiLevelType w:val="multilevel"/>
+    <w:tmpl w:val="A97A1AA0"/>
+    <w:lvl w:ilvl="0">
+      <w:start w:val="1"/>
+      <w:numFmt w:val="decimal"/>
+      <w:lvlText w:val="%1"/>
+      <w:lvlJc w:val="left"/>
+      <w:pPr>
+        <w:ind w:left="360" w:hanging="360"/>
+      </w:pPr>
+      <w:rPr>
+        <w:rFonts w:hint="default"/>
+      </w:rPr>
+    </w:lvl>
+    <w:lvl w:ilvl="1">
+      <w:start w:val="5"/>
+      <w:numFmt w:val="decimal"/>
+      <w:lvlText w:val="%1.%2"/>
+      <w:lvlJc w:val="left"/>
+      <w:pPr>
+        <w:ind w:left="720" w:hanging="360"/>
+      </w:pPr>
+      <w:rPr>
+        <w:rFonts w:hint="default"/>
+      </w:rPr>
+    </w:lvl>
+    <w:lvl w:ilvl="2">
+      <w:start w:val="1"/>
+      <w:numFmt w:val="decimal"/>
+      <w:lvlText w:val="%1.%2.%3"/>
+      <w:lvlJc w:val="left"/>
+      <w:pPr>
+        <w:ind w:left="1440" w:hanging="720"/>
+      </w:pPr>
+      <w:rPr>
+        <w:rFonts w:hint="default"/>
+      </w:rPr>
+    </w:lvl>
+    <w:lvl w:ilvl="3">
+      <w:start w:val="1"/>
+      <w:numFmt w:val="decimal"/>
+      <w:lvlText w:val="%1.%2.%3.%4"/>
+      <w:lvlJc w:val="left"/>
+      <w:pPr>
+        <w:ind w:left="1800" w:hanging="720"/>
+      </w:pPr>
+      <w:rPr>
+        <w:rFonts w:hint="default"/>
+      </w:rPr>
+    </w:lvl>
+    <w:lvl w:ilvl="4">
+      <w:start w:val="1"/>
+      <w:numFmt w:val="decimal"/>
+      <w:lvlText w:val="%1.%2.%3.%4.%5"/>
+      <w:lvlJc w:val="left"/>
+      <w:pPr>
+        <w:ind w:left="2520" w:hanging="1080"/>
+      </w:pPr>
+      <w:rPr>
+        <w:rFonts w:hint="default"/>
+      </w:rPr>
+    </w:lvl>
+    <w:lvl w:ilvl="5">
+      <w:start w:val="1"/>
+      <w:numFmt w:val="decimal"/>
+      <w:lvlText w:val="%1.%2.%3.%4.%5.%6"/>
+      <w:lvlJc w:val="left"/>
+      <w:pPr>
+        <w:ind w:left="2880" w:hanging="1080"/>
+      </w:pPr>
+      <w:rPr>
+        <w:rFonts w:hint="default"/>
+      </w:rPr>
+    </w:lvl>
+    <w:lvl w:ilvl="6">
+      <w:start w:val="1"/>
+      <w:numFmt w:val="decimal"/>
+      <w:lvlText w:val="%1.%2.%3.%4.%5.%6.%7"/>
+      <w:lvlJc w:val="left"/>
+      <w:pPr>
+        <w:ind w:left="3600" w:hanging="1440"/>
+      </w:pPr>
+      <w:rPr>
+        <w:rFonts w:hint="default"/>
+      </w:rPr>
+    </w:lvl>
+    <w:lvl w:ilvl="7">
+      <w:start w:val="1"/>
+      <w:numFmt w:val="decimal"/>
+      <w:lvlText w:val="%1.%2.%3.%4.%5.%6.%7.%8"/>
+      <w:lvlJc w:val="left"/>
+      <w:pPr>
+        <w:ind w:left="3960" w:hanging="1440"/>
+      </w:pPr>
+      <w:rPr>
+        <w:rFonts w:hint="default"/>
+      </w:rPr>
+    </w:lvl>
+    <w:lvl w:ilvl="8">
+      <w:start w:val="1"/>
+      <w:numFmt w:val="decimal"/>
+      <w:lvlText w:val="%1.%2.%3.%4.%5.%6.%7.%8.%9"/>
+      <w:lvlJc w:val="left"/>
+      <w:pPr>
+        <w:ind w:left="4680" w:hanging="1800"/>
+      </w:pPr>
+      <w:rPr>
+        <w:rFonts w:hint="default"/>
+      </w:rPr>
+    </w:lvl>
+  </w:abstractNum>
+  <w:abstractNum w:abstractNumId="2">
     <w:nsid w:val="4EF00B6B"/>
     <w:multiLevelType w:val="multilevel"/>
     <w:tmpl w:val="1BBA28E0"/>
@@ -1116,7 +2124,7 @@
       </w:rPr>
     </w:lvl>
   </w:abstractNum>
-  <w:abstractNum w:abstractNumId="2" w15:restartNumberingAfterBreak="0">
+  <w:abstractNum w:abstractNumId="3">
     <w:nsid w:val="565F3776"/>
     <w:multiLevelType w:val="multilevel"/>
     <w:tmpl w:val="040C001F"/>
@@ -1203,19 +2211,22 @@
     </w:lvl>
   </w:abstractNum>
   <w:num w:numId="1">
-    <w:abstractNumId w:val="1"/>
+    <w:abstractNumId w:val="2"/>
   </w:num>
   <w:num w:numId="2">
     <w:abstractNumId w:val="0"/>
   </w:num>
   <w:num w:numId="3">
-    <w:abstractNumId w:val="2"/>
+    <w:abstractNumId w:val="3"/>
+  </w:num>
+  <w:num w:numId="4">
+    <w:abstractNumId w:val="1"/>
   </w:num>
 </w:numbering>
 </file>
 
 <file path=word/styles.xml><?xml version="1.0" encoding="utf-8"?>
-<w:styles xmlns:mc="http://schemas.openxmlformats.org/markup-compatibility/2006" xmlns:r="http://schemas.openxmlformats.org/officeDocument/2006/relationships" xmlns:w="http://schemas.openxmlformats.org/wordprocessingml/2006/main" xmlns:w14="http://schemas.microsoft.com/office/word/2010/wordml" xmlns:w15="http://schemas.microsoft.com/office/word/2012/wordml" xmlns:w16cex="http://schemas.microsoft.com/office/word/2018/wordml/cex" xmlns:w16cid="http://schemas.microsoft.com/office/word/2016/wordml/cid" xmlns:w16="http://schemas.microsoft.com/office/word/2018/wordml" xmlns:w16sdtdh="http://schemas.microsoft.com/office/word/2020/wordml/sdtdatahash" xmlns:w16se="http://schemas.microsoft.com/office/word/2015/wordml/symex" mc:Ignorable="w14 w15 w16se w16cid w16 w16cex w16sdtdh">
+<w:styles xmlns:r="http://schemas.openxmlformats.org/officeDocument/2006/relationships" xmlns:w="http://schemas.openxmlformats.org/wordprocessingml/2006/main">
   <w:docDefaults>
     <w:rPrDefault>
       <w:rPr>
@@ -1231,387 +2242,149 @@
       </w:pPr>
     </w:pPrDefault>
   </w:docDefaults>
-  <w:latentStyles w:defLockedState="0" w:defUIPriority="99" w:defSemiHidden="0" w:defUnhideWhenUsed="0" w:defQFormat="0" w:count="376">
-    <w:lsdException w:name="Normal" w:uiPriority="0" w:qFormat="1"/>
-    <w:lsdException w:name="heading 1" w:uiPriority="9" w:qFormat="1"/>
-    <w:lsdException w:name="heading 2" w:semiHidden="1" w:uiPriority="9" w:unhideWhenUsed="1" w:qFormat="1"/>
-    <w:lsdException w:name="heading 3" w:semiHidden="1" w:uiPriority="9" w:unhideWhenUsed="1" w:qFormat="1"/>
-    <w:lsdException w:name="heading 4" w:semiHidden="1" w:uiPriority="9" w:unhideWhenUsed="1" w:qFormat="1"/>
-    <w:lsdException w:name="heading 5" w:semiHidden="1" w:uiPriority="9" w:unhideWhenUsed="1" w:qFormat="1"/>
-    <w:lsdException w:name="heading 6" w:semiHidden="1" w:uiPriority="9" w:unhideWhenUsed="1" w:qFormat="1"/>
-    <w:lsdException w:name="heading 7" w:semiHidden="1" w:uiPriority="9" w:unhideWhenUsed="1" w:qFormat="1"/>
-    <w:lsdException w:name="heading 8" w:semiHidden="1" w:uiPriority="9" w:unhideWhenUsed="1" w:qFormat="1"/>
-    <w:lsdException w:name="heading 9" w:semiHidden="1" w:uiPriority="9" w:unhideWhenUsed="1" w:qFormat="1"/>
-    <w:lsdException w:name="index 1" w:semiHidden="1" w:unhideWhenUsed="1"/>
-    <w:lsdException w:name="index 2" w:semiHidden="1" w:unhideWhenUsed="1"/>
-    <w:lsdException w:name="index 3" w:semiHidden="1" w:unhideWhenUsed="1"/>
-    <w:lsdException w:name="index 4" w:semiHidden="1" w:unhideWhenUsed="1"/>
-    <w:lsdException w:name="index 5" w:semiHidden="1" w:unhideWhenUsed="1"/>
-    <w:lsdException w:name="index 6" w:semiHidden="1" w:unhideWhenUsed="1"/>
-    <w:lsdException w:name="index 7" w:semiHidden="1" w:unhideWhenUsed="1"/>
-    <w:lsdException w:name="index 8" w:semiHidden="1" w:unhideWhenUsed="1"/>
-    <w:lsdException w:name="index 9" w:semiHidden="1" w:unhideWhenUsed="1"/>
-    <w:lsdException w:name="toc 1" w:semiHidden="1" w:uiPriority="39" w:unhideWhenUsed="1"/>
-    <w:lsdException w:name="toc 2" w:semiHidden="1" w:uiPriority="39" w:unhideWhenUsed="1"/>
-    <w:lsdException w:name="toc 3" w:semiHidden="1" w:uiPriority="39" w:unhideWhenUsed="1"/>
-    <w:lsdException w:name="toc 4" w:semiHidden="1" w:uiPriority="39" w:unhideWhenUsed="1"/>
-    <w:lsdException w:name="toc 5" w:semiHidden="1" w:uiPriority="39" w:unhideWhenUsed="1"/>
-    <w:lsdException w:name="toc 6" w:semiHidden="1" w:uiPriority="39" w:unhideWhenUsed="1"/>
-    <w:lsdException w:name="toc 7" w:semiHidden="1" w:uiPriority="39" w:unhideWhenUsed="1"/>
-    <w:lsdException w:name="toc 8" w:semiHidden="1" w:uiPriority="39" w:unhideWhenUsed="1"/>
-    <w:lsdException w:name="toc 9" w:semiHidden="1" w:uiPriority="39" w:unhideWhenUsed="1"/>
-    <w:lsdException w:name="Normal Indent" w:semiHidden="1" w:unhideWhenUsed="1"/>
-    <w:lsdException w:name="footnote text" w:semiHidden="1" w:unhideWhenUsed="1"/>
-    <w:lsdException w:name="annotation text" w:semiHidden="1" w:unhideWhenUsed="1"/>
-    <w:lsdException w:name="header" w:semiHidden="1" w:unhideWhenUsed="1"/>
-    <w:lsdException w:name="footer" w:semiHidden="1" w:unhideWhenUsed="1"/>
-    <w:lsdException w:name="index heading" w:semiHidden="1" w:unhideWhenUsed="1"/>
-    <w:lsdException w:name="caption" w:semiHidden="1" w:uiPriority="35" w:unhideWhenUsed="1" w:qFormat="1"/>
-    <w:lsdException w:name="table of figures" w:semiHidden="1" w:unhideWhenUsed="1"/>
-    <w:lsdException w:name="envelope address" w:semiHidden="1" w:unhideWhenUsed="1"/>
-    <w:lsdException w:name="envelope return" w:semiHidden="1" w:unhideWhenUsed="1"/>
-    <w:lsdException w:name="footnote reference" w:semiHidden="1" w:unhideWhenUsed="1"/>
-    <w:lsdException w:name="annotation reference" w:semiHidden="1" w:unhideWhenUsed="1"/>
-    <w:lsdException w:name="line number" w:semiHidden="1" w:unhideWhenUsed="1"/>
-    <w:lsdException w:name="page number" w:semiHidden="1" w:unhideWhenUsed="1"/>
-    <w:lsdException w:name="endnote reference" w:semiHidden="1" w:unhideWhenUsed="1"/>
-    <w:lsdException w:name="endnote text" w:semiHidden="1" w:unhideWhenUsed="1"/>
-    <w:lsdException w:name="table of authorities" w:semiHidden="1" w:unhideWhenUsed="1"/>
-    <w:lsdException w:name="macro" w:semiHidden="1" w:unhideWhenUsed="1"/>
-    <w:lsdException w:name="toa heading" w:semiHidden="1" w:unhideWhenUsed="1"/>
-    <w:lsdException w:name="List" w:semiHidden="1" w:unhideWhenUsed="1"/>
-    <w:lsdException w:name="List Bullet" w:semiHidden="1" w:unhideWhenUsed="1"/>
-    <w:lsdException w:name="List Number" w:semiHidden="1" w:unhideWhenUsed="1"/>
-    <w:lsdException w:name="List 2" w:semiHidden="1" w:unhideWhenUsed="1"/>
-    <w:lsdException w:name="List 3" w:semiHidden="1" w:unhideWhenUsed="1"/>
-    <w:lsdException w:name="List 4" w:semiHidden="1" w:unhideWhenUsed="1"/>
-    <w:lsdException w:name="List 5" w:semiHidden="1" w:unhideWhenUsed="1"/>
-    <w:lsdException w:name="List Bullet 2" w:semiHidden="1" w:unhideWhenUsed="1"/>
-    <w:lsdException w:name="List Bullet 3" w:semiHidden="1" w:unhideWhenUsed="1"/>
-    <w:lsdException w:name="List Bullet 4" w:semiHidden="1" w:unhideWhenUsed="1"/>
-    <w:lsdException w:name="List Bullet 5" w:semiHidden="1" w:unhideWhenUsed="1"/>
-    <w:lsdException w:name="List Number 2" w:semiHidden="1" w:unhideWhenUsed="1"/>
-    <w:lsdException w:name="List Number 3" w:semiHidden="1" w:unhideWhenUsed="1"/>
-    <w:lsdException w:name="List Number 4" w:semiHidden="1" w:unhideWhenUsed="1"/>
-    <w:lsdException w:name="List Number 5" w:semiHidden="1" w:unhideWhenUsed="1"/>
-    <w:lsdException w:name="Title" w:uiPriority="10" w:qFormat="1"/>
-    <w:lsdException w:name="Closing" w:semiHidden="1" w:unhideWhenUsed="1"/>
-    <w:lsdException w:name="Signature" w:semiHidden="1" w:unhideWhenUsed="1"/>
-    <w:lsdException w:name="Default Paragraph Font" w:semiHidden="1" w:uiPriority="1" w:unhideWhenUsed="1"/>
-    <w:lsdException w:name="Body Text" w:semiHidden="1" w:unhideWhenUsed="1"/>
-    <w:lsdException w:name="Body Text Indent" w:semiHidden="1" w:unhideWhenUsed="1"/>
-    <w:lsdException w:name="List Continue" w:semiHidden="1" w:unhideWhenUsed="1"/>
-    <w:lsdException w:name="List Continue 2" w:semiHidden="1" w:unhideWhenUsed="1"/>
-    <w:lsdException w:name="List Continue 3" w:semiHidden="1" w:unhideWhenUsed="1"/>
-    <w:lsdException w:name="List Continue 4" w:semiHidden="1" w:unhideWhenUsed="1"/>
-    <w:lsdException w:name="List Continue 5" w:semiHidden="1" w:unhideWhenUsed="1"/>
-    <w:lsdException w:name="Message Header" w:semiHidden="1" w:unhideWhenUsed="1"/>
-    <w:lsdException w:name="Subtitle" w:uiPriority="11" w:qFormat="1"/>
-    <w:lsdException w:name="Salutation" w:semiHidden="1" w:unhideWhenUsed="1"/>
-    <w:lsdException w:name="Date" w:semiHidden="1" w:unhideWhenUsed="1"/>
-    <w:lsdException w:name="Body Text First Indent" w:semiHidden="1" w:unhideWhenUsed="1"/>
-    <w:lsdException w:name="Body Text First Indent 2" w:semiHidden="1" w:unhideWhenUsed="1"/>
-    <w:lsdException w:name="Note Heading" w:semiHidden="1" w:unhideWhenUsed="1"/>
-    <w:lsdException w:name="Body Text 2" w:semiHidden="1" w:unhideWhenUsed="1"/>
-    <w:lsdException w:name="Body Text 3" w:semiHidden="1" w:unhideWhenUsed="1"/>
-    <w:lsdException w:name="Body Text Indent 2" w:semiHidden="1" w:unhideWhenUsed="1"/>
-    <w:lsdException w:name="Body Text Indent 3" w:semiHidden="1" w:unhideWhenUsed="1"/>
-    <w:lsdException w:name="Block Text" w:semiHidden="1" w:unhideWhenUsed="1"/>
-    <w:lsdException w:name="Hyperlink" w:semiHidden="1" w:unhideWhenUsed="1"/>
-    <w:lsdException w:name="FollowedHyperlink" w:semiHidden="1" w:unhideWhenUsed="1"/>
-    <w:lsdException w:name="Strong" w:uiPriority="22" w:qFormat="1"/>
-    <w:lsdException w:name="Emphasis" w:uiPriority="20" w:qFormat="1"/>
-    <w:lsdException w:name="Document Map" w:semiHidden="1" w:unhideWhenUsed="1"/>
-    <w:lsdException w:name="Plain Text" w:semiHidden="1" w:unhideWhenUsed="1"/>
-    <w:lsdException w:name="E-mail Signature" w:semiHidden="1" w:unhideWhenUsed="1"/>
-    <w:lsdException w:name="HTML Top of Form" w:semiHidden="1" w:unhideWhenUsed="1"/>
-    <w:lsdException w:name="HTML Bottom of Form" w:semiHidden="1" w:unhideWhenUsed="1"/>
-    <w:lsdException w:name="Normal (Web)" w:semiHidden="1" w:unhideWhenUsed="1"/>
-    <w:lsdException w:name="HTML Acronym" w:semiHidden="1" w:unhideWhenUsed="1"/>
-    <w:lsdException w:name="HTML Address" w:semiHidden="1" w:unhideWhenUsed="1"/>
-    <w:lsdException w:name="HTML Cite" w:semiHidden="1" w:unhideWhenUsed="1"/>
-    <w:lsdException w:name="HTML Code" w:semiHidden="1" w:unhideWhenUsed="1"/>
-    <w:lsdException w:name="HTML Definition" w:semiHidden="1" w:unhideWhenUsed="1"/>
-    <w:lsdException w:name="HTML Keyboard" w:semiHidden="1" w:unhideWhenUsed="1"/>
-    <w:lsdException w:name="HTML Preformatted" w:semiHidden="1" w:unhideWhenUsed="1"/>
-    <w:lsdException w:name="HTML Sample" w:semiHidden="1" w:unhideWhenUsed="1"/>
-    <w:lsdException w:name="HTML Typewriter" w:semiHidden="1" w:unhideWhenUsed="1"/>
-    <w:lsdException w:name="HTML Variable" w:semiHidden="1" w:unhideWhenUsed="1"/>
-    <w:lsdException w:name="Normal Table" w:semiHidden="1" w:unhideWhenUsed="1"/>
-    <w:lsdException w:name="annotation subject" w:semiHidden="1" w:unhideWhenUsed="1"/>
-    <w:lsdException w:name="No List" w:semiHidden="1" w:unhideWhenUsed="1"/>
-    <w:lsdException w:name="Outline List 1" w:semiHidden="1" w:unhideWhenUsed="1"/>
-    <w:lsdException w:name="Outline List 2" w:semiHidden="1" w:unhideWhenUsed="1"/>
-    <w:lsdException w:name="Outline List 3" w:semiHidden="1" w:unhideWhenUsed="1"/>
-    <w:lsdException w:name="Table Simple 1" w:semiHidden="1" w:unhideWhenUsed="1"/>
-    <w:lsdException w:name="Table Simple 2" w:semiHidden="1" w:unhideWhenUsed="1"/>
-    <w:lsdException w:name="Table Simple 3" w:semiHidden="1" w:unhideWhenUsed="1"/>
-    <w:lsdException w:name="Table Classic 1" w:semiHidden="1" w:unhideWhenUsed="1"/>
-    <w:lsdException w:name="Table Classic 2" w:semiHidden="1" w:unhideWhenUsed="1"/>
-    <w:lsdException w:name="Table Classic 3" w:semiHidden="1" w:unhideWhenUsed="1"/>
-    <w:lsdException w:name="Table Classic 4" w:semiHidden="1" w:unhideWhenUsed="1"/>
-    <w:lsdException w:name="Table Colorful 1" w:semiHidden="1" w:unhideWhenUsed="1"/>
-    <w:lsdException w:name="Table Colorful 2" w:semiHidden="1" w:unhideWhenUsed="1"/>
-    <w:lsdException w:name="Table Colorful 3" w:semiHidden="1" w:unhideWhenUsed="1"/>
-    <w:lsdException w:name="Table Columns 1" w:semiHidden="1" w:unhideWhenUsed="1"/>
-    <w:lsdException w:name="Table Columns 2" w:semiHidden="1" w:unhideWhenUsed="1"/>
-    <w:lsdException w:name="Table Columns 3" w:semiHidden="1" w:unhideWhenUsed="1"/>
-    <w:lsdException w:name="Table Columns 4" w:semiHidden="1" w:unhideWhenUsed="1"/>
-    <w:lsdException w:name="Table Columns 5" w:semiHidden="1" w:unhideWhenUsed="1"/>
-    <w:lsdException w:name="Table Grid 1" w:semiHidden="1" w:unhideWhenUsed="1"/>
-    <w:lsdException w:name="Table Grid 2" w:semiHidden="1" w:unhideWhenUsed="1"/>
-    <w:lsdException w:name="Table Grid 3" w:semiHidden="1" w:unhideWhenUsed="1"/>
-    <w:lsdException w:name="Table Grid 4" w:semiHidden="1" w:unhideWhenUsed="1"/>
-    <w:lsdException w:name="Table Grid 5" w:semiHidden="1" w:unhideWhenUsed="1"/>
-    <w:lsdException w:name="Table Grid 6" w:semiHidden="1" w:unhideWhenUsed="1"/>
-    <w:lsdException w:name="Table Grid 7" w:semiHidden="1" w:unhideWhenUsed="1"/>
-    <w:lsdException w:name="Table Grid 8" w:semiHidden="1" w:unhideWhenUsed="1"/>
-    <w:lsdException w:name="Table List 1" w:semiHidden="1" w:unhideWhenUsed="1"/>
-    <w:lsdException w:name="Table List 2" w:semiHidden="1" w:unhideWhenUsed="1"/>
-    <w:lsdException w:name="Table List 3" w:semiHidden="1" w:unhideWhenUsed="1"/>
-    <w:lsdException w:name="Table List 4" w:semiHidden="1" w:unhideWhenUsed="1"/>
-    <w:lsdException w:name="Table List 5" w:semiHidden="1" w:unhideWhenUsed="1"/>
-    <w:lsdException w:name="Table List 6" w:semiHidden="1" w:unhideWhenUsed="1"/>
-    <w:lsdException w:name="Table List 7" w:semiHidden="1" w:unhideWhenUsed="1"/>
-    <w:lsdException w:name="Table List 8" w:semiHidden="1" w:unhideWhenUsed="1"/>
-    <w:lsdException w:name="Table 3D effects 1" w:semiHidden="1" w:unhideWhenUsed="1"/>
-    <w:lsdException w:name="Table 3D effects 2" w:semiHidden="1" w:unhideWhenUsed="1"/>
-    <w:lsdException w:name="Table 3D effects 3" w:semiHidden="1" w:unhideWhenUsed="1"/>
-    <w:lsdException w:name="Table Contemporary" w:semiHidden="1" w:unhideWhenUsed="1"/>
-    <w:lsdException w:name="Table Elegant" w:semiHidden="1" w:unhideWhenUsed="1"/>
-    <w:lsdException w:name="Table Professional" w:semiHidden="1" w:unhideWhenUsed="1"/>
-    <w:lsdException w:name="Table Subtle 1" w:semiHidden="1" w:unhideWhenUsed="1"/>
-    <w:lsdException w:name="Table Subtle 2" w:semiHidden="1" w:unhideWhenUsed="1"/>
-    <w:lsdException w:name="Table Web 1" w:semiHidden="1" w:unhideWhenUsed="1"/>
-    <w:lsdException w:name="Table Web 2" w:semiHidden="1" w:unhideWhenUsed="1"/>
-    <w:lsdException w:name="Table Web 3" w:semiHidden="1" w:unhideWhenUsed="1"/>
-    <w:lsdException w:name="Balloon Text" w:semiHidden="1" w:unhideWhenUsed="1"/>
-    <w:lsdException w:name="Table Grid" w:uiPriority="59"/>
-    <w:lsdException w:name="Table Theme" w:semiHidden="1" w:unhideWhenUsed="1"/>
-    <w:lsdException w:name="Placeholder Text" w:semiHidden="1"/>
-    <w:lsdException w:name="No Spacing" w:uiPriority="1" w:qFormat="1"/>
-    <w:lsdException w:name="Light Shading" w:uiPriority="60"/>
-    <w:lsdException w:name="Light List" w:uiPriority="61"/>
-    <w:lsdException w:name="Light Grid" w:uiPriority="62"/>
-    <w:lsdException w:name="Medium Shading 1" w:uiPriority="63"/>
-    <w:lsdException w:name="Medium Shading 2" w:uiPriority="64"/>
-    <w:lsdException w:name="Medium List 1" w:uiPriority="65"/>
-    <w:lsdException w:name="Medium List 2" w:uiPriority="66"/>
-    <w:lsdException w:name="Medium Grid 1" w:uiPriority="67"/>
-    <w:lsdException w:name="Medium Grid 2" w:uiPriority="68"/>
-    <w:lsdException w:name="Medium Grid 3" w:uiPriority="69"/>
-    <w:lsdException w:name="Dark List" w:uiPriority="70"/>
-    <w:lsdException w:name="Colorful Shading" w:uiPriority="71"/>
-    <w:lsdException w:name="Colorful List" w:uiPriority="72"/>
-    <w:lsdException w:name="Colorful Grid" w:uiPriority="73"/>
-    <w:lsdException w:name="Light Shading Accent 1" w:uiPriority="60"/>
-    <w:lsdException w:name="Light List Accent 1" w:uiPriority="61"/>
-    <w:lsdException w:name="Light Grid Accent 1" w:uiPriority="62"/>
-    <w:lsdException w:name="Medium Shading 1 Accent 1" w:uiPriority="63"/>
-    <w:lsdException w:name="Medium Shading 2 Accent 1" w:uiPriority="64"/>
-    <w:lsdException w:name="Medium List 1 Accent 1" w:uiPriority="65"/>
-    <w:lsdException w:name="Revision" w:semiHidden="1"/>
-    <w:lsdException w:name="List Paragraph" w:uiPriority="34" w:qFormat="1"/>
-    <w:lsdException w:name="Quote" w:uiPriority="29" w:qFormat="1"/>
-    <w:lsdException w:name="Intense Quote" w:uiPriority="30" w:qFormat="1"/>
-    <w:lsdException w:name="Medium List 2 Accent 1" w:uiPriority="66"/>
-    <w:lsdException w:name="Medium Grid 1 Accent 1" w:uiPriority="67"/>
-    <w:lsdException w:name="Medium Grid 2 Accent 1" w:uiPriority="68"/>
-    <w:lsdException w:name="Medium Grid 3 Accent 1" w:uiPriority="69"/>
-    <w:lsdException w:name="Dark List Accent 1" w:uiPriority="70"/>
-    <w:lsdException w:name="Colorful Shading Accent 1" w:uiPriority="71"/>
-    <w:lsdException w:name="Colorful List Accent 1" w:uiPriority="72"/>
-    <w:lsdException w:name="Colorful Grid Accent 1" w:uiPriority="73"/>
-    <w:lsdException w:name="Light Shading Accent 2" w:uiPriority="60"/>
-    <w:lsdException w:name="Light List Accent 2" w:uiPriority="61"/>
-    <w:lsdException w:name="Light Grid Accent 2" w:uiPriority="62"/>
-    <w:lsdException w:name="Medium Shading 1 Accent 2" w:uiPriority="63"/>
-    <w:lsdException w:name="Medium Shading 2 Accent 2" w:uiPriority="64"/>
-    <w:lsdException w:name="Medium List 1 Accent 2" w:uiPriority="65"/>
-    <w:lsdException w:name="Medium List 2 Accent 2" w:uiPriority="66"/>
-    <w:lsdException w:name="Medium Grid 1 Accent 2" w:uiPriority="67"/>
-    <w:lsdException w:name="Medium Grid 2 Accent 2" w:uiPriority="68"/>
-    <w:lsdException w:name="Medium Grid 3 Accent 2" w:uiPriority="69"/>
-    <w:lsdException w:name="Dark List Accent 2" w:uiPriority="70"/>
-    <w:lsdException w:name="Colorful Shading Accent 2" w:uiPriority="71"/>
-    <w:lsdException w:name="Colorful List Accent 2" w:uiPriority="72"/>
-    <w:lsdException w:name="Colorful Grid Accent 2" w:uiPriority="73"/>
-    <w:lsdException w:name="Light Shading Accent 3" w:uiPriority="60"/>
-    <w:lsdException w:name="Light List Accent 3" w:uiPriority="61"/>
-    <w:lsdException w:name="Light Grid Accent 3" w:uiPriority="62"/>
-    <w:lsdException w:name="Medium Shading 1 Accent 3" w:uiPriority="63"/>
-    <w:lsdException w:name="Medium Shading 2 Accent 3" w:uiPriority="64"/>
-    <w:lsdException w:name="Medium List 1 Accent 3" w:uiPriority="65"/>
-    <w:lsdException w:name="Medium List 2 Accent 3" w:uiPriority="66"/>
-    <w:lsdException w:name="Medium Grid 1 Accent 3" w:uiPriority="67"/>
-    <w:lsdException w:name="Medium Grid 2 Accent 3" w:uiPriority="68"/>
-    <w:lsdException w:name="Medium Grid 3 Accent 3" w:uiPriority="69"/>
-    <w:lsdException w:name="Dark List Accent 3" w:uiPriority="70"/>
-    <w:lsdException w:name="Colorful Shading Accent 3" w:uiPriority="71"/>
-    <w:lsdException w:name="Colorful List Accent 3" w:uiPriority="72"/>
-    <w:lsdException w:name="Colorful Grid Accent 3" w:uiPriority="73"/>
-    <w:lsdException w:name="Light Shading Accent 4" w:uiPriority="60"/>
-    <w:lsdException w:name="Light List Accent 4" w:uiPriority="61"/>
-    <w:lsdException w:name="Light Grid Accent 4" w:uiPriority="62"/>
-    <w:lsdException w:name="Medium Shading 1 Accent 4" w:uiPriority="63"/>
-    <w:lsdException w:name="Medium Shading 2 Accent 4" w:uiPriority="64"/>
-    <w:lsdException w:name="Medium List 1 Accent 4" w:uiPriority="65"/>
-    <w:lsdException w:name="Medium List 2 Accent 4" w:uiPriority="66"/>
-    <w:lsdException w:name="Medium Grid 1 Accent 4" w:uiPriority="67"/>
-    <w:lsdException w:name="Medium Grid 2 Accent 4" w:uiPriority="68"/>
-    <w:lsdException w:name="Medium Grid 3 Accent 4" w:uiPriority="69"/>
-    <w:lsdException w:name="Dark List Accent 4" w:uiPriority="70"/>
-    <w:lsdException w:name="Colorful Shading Accent 4" w:uiPriority="71"/>
-    <w:lsdException w:name="Colorful List Accent 4" w:uiPriority="72"/>
-    <w:lsdException w:name="Colorful Grid Accent 4" w:uiPriority="73"/>
-    <w:lsdException w:name="Light Shading Accent 5" w:uiPriority="60"/>
-    <w:lsdException w:name="Light List Accent 5" w:uiPriority="61"/>
-    <w:lsdException w:name="Light Grid Accent 5" w:uiPriority="62"/>
-    <w:lsdException w:name="Medium Shading 1 Accent 5" w:uiPriority="63"/>
-    <w:lsdException w:name="Medium Shading 2 Accent 5" w:uiPriority="64"/>
-    <w:lsdException w:name="Medium List 1 Accent 5" w:uiPriority="65"/>
-    <w:lsdException w:name="Medium List 2 Accent 5" w:uiPriority="66"/>
-    <w:lsdException w:name="Medium Grid 1 Accent 5" w:uiPriority="67"/>
-    <w:lsdException w:name="Medium Grid 2 Accent 5" w:uiPriority="68"/>
-    <w:lsdException w:name="Medium Grid 3 Accent 5" w:uiPriority="69"/>
-    <w:lsdException w:name="Dark List Accent 5" w:uiPriority="70"/>
-    <w:lsdException w:name="Colorful Shading Accent 5" w:uiPriority="71"/>
-    <w:lsdException w:name="Colorful List Accent 5" w:uiPriority="72"/>
-    <w:lsdException w:name="Colorful Grid Accent 5" w:uiPriority="73"/>
-    <w:lsdException w:name="Light Shading Accent 6" w:uiPriority="60"/>
-    <w:lsdException w:name="Light List Accent 6" w:uiPriority="61"/>
-    <w:lsdException w:name="Light Grid Accent 6" w:uiPriority="62"/>
-    <w:lsdException w:name="Medium Shading 1 Accent 6" w:uiPriority="63"/>
-    <w:lsdException w:name="Medium Shading 2 Accent 6" w:uiPriority="64"/>
-    <w:lsdException w:name="Medium List 1 Accent 6" w:uiPriority="65"/>
-    <w:lsdException w:name="Medium List 2 Accent 6" w:uiPriority="66"/>
-    <w:lsdException w:name="Medium Grid 1 Accent 6" w:uiPriority="67"/>
-    <w:lsdException w:name="Medium Grid 2 Accent 6" w:uiPriority="68"/>
-    <w:lsdException w:name="Medium Grid 3 Accent 6" w:uiPriority="69"/>
-    <w:lsdException w:name="Dark List Accent 6" w:uiPriority="70"/>
-    <w:lsdException w:name="Colorful Shading Accent 6" w:uiPriority="71"/>
-    <w:lsdException w:name="Colorful List Accent 6" w:uiPriority="72"/>
-    <w:lsdException w:name="Colorful Grid Accent 6" w:uiPriority="73"/>
-    <w:lsdException w:name="Subtle Emphasis" w:uiPriority="19" w:qFormat="1"/>
-    <w:lsdException w:name="Intense Emphasis" w:uiPriority="21" w:qFormat="1"/>
-    <w:lsdException w:name="Subtle Reference" w:uiPriority="31" w:qFormat="1"/>
-    <w:lsdException w:name="Intense Reference" w:uiPriority="32" w:qFormat="1"/>
-    <w:lsdException w:name="Book Title" w:uiPriority="33" w:qFormat="1"/>
-    <w:lsdException w:name="Bibliography" w:semiHidden="1" w:uiPriority="37" w:unhideWhenUsed="1"/>
-    <w:lsdException w:name="TOC Heading" w:semiHidden="1" w:uiPriority="39" w:unhideWhenUsed="1" w:qFormat="1"/>
-    <w:lsdException w:name="Plain Table 1" w:uiPriority="41"/>
-    <w:lsdException w:name="Plain Table 2" w:uiPriority="42"/>
-    <w:lsdException w:name="Plain Table 3" w:uiPriority="43"/>
-    <w:lsdException w:name="Plain Table 4" w:uiPriority="44"/>
-    <w:lsdException w:name="Plain Table 5" w:uiPriority="45"/>
-    <w:lsdException w:name="Grid Table Light" w:uiPriority="40"/>
-    <w:lsdException w:name="Grid Table 1 Light" w:uiPriority="46"/>
-    <w:lsdException w:name="Grid Table 2" w:uiPriority="47"/>
-    <w:lsdException w:name="Grid Table 3" w:uiPriority="48"/>
-    <w:lsdException w:name="Grid Table 4" w:uiPriority="49"/>
-    <w:lsdException w:name="Grid Table 5 Dark" w:uiPriority="50"/>
-    <w:lsdException w:name="Grid Table 6 Colorful" w:uiPriority="51"/>
-    <w:lsdException w:name="Grid Table 7 Colorful" w:uiPriority="52"/>
-    <w:lsdException w:name="Grid Table 1 Light Accent 1" w:uiPriority="46"/>
-    <w:lsdException w:name="Grid Table 2 Accent 1" w:uiPriority="47"/>
-    <w:lsdException w:name="Grid Table 3 Accent 1" w:uiPriority="48"/>
-    <w:lsdException w:name="Grid Table 4 Accent 1" w:uiPriority="49"/>
-    <w:lsdException w:name="Grid Table 5 Dark Accent 1" w:uiPriority="50"/>
-    <w:lsdException w:name="Grid Table 6 Colorful Accent 1" w:uiPriority="51"/>
-    <w:lsdException w:name="Grid Table 7 Colorful Accent 1" w:uiPriority="52"/>
-    <w:lsdException w:name="Grid Table 1 Light Accent 2" w:uiPriority="46"/>
-    <w:lsdException w:name="Grid Table 2 Accent 2" w:uiPriority="47"/>
-    <w:lsdException w:name="Grid Table 3 Accent 2" w:uiPriority="48"/>
-    <w:lsdException w:name="Grid Table 4 Accent 2" w:uiPriority="49"/>
-    <w:lsdException w:name="Grid Table 5 Dark Accent 2" w:uiPriority="50"/>
-    <w:lsdException w:name="Grid Table 6 Colorful Accent 2" w:uiPriority="51"/>
-    <w:lsdException w:name="Grid Table 7 Colorful Accent 2" w:uiPriority="52"/>
-    <w:lsdException w:name="Grid Table 1 Light Accent 3" w:uiPriority="46"/>
-    <w:lsdException w:name="Grid Table 2 Accent 3" w:uiPriority="47"/>
-    <w:lsdException w:name="Grid Table 3 Accent 3" w:uiPriority="48"/>
-    <w:lsdException w:name="Grid Table 4 Accent 3" w:uiPriority="49"/>
-    <w:lsdException w:name="Grid Table 5 Dark Accent 3" w:uiPriority="50"/>
-    <w:lsdException w:name="Grid Table 6 Colorful Accent 3" w:uiPriority="51"/>
-    <w:lsdException w:name="Grid Table 7 Colorful Accent 3" w:uiPriority="52"/>
-    <w:lsdException w:name="Grid Table 1 Light Accent 4" w:uiPriority="46"/>
-    <w:lsdException w:name="Grid Table 2 Accent 4" w:uiPriority="47"/>
-    <w:lsdException w:name="Grid Table 3 Accent 4" w:uiPriority="48"/>
-    <w:lsdException w:name="Grid Table 4 Accent 4" w:uiPriority="49"/>
-    <w:lsdException w:name="Grid Table 5 Dark Accent 4" w:uiPriority="50"/>
-    <w:lsdException w:name="Grid Table 6 Colorful Accent 4" w:uiPriority="51"/>
-    <w:lsdException w:name="Grid Table 7 Colorful Accent 4" w:uiPriority="52"/>
-    <w:lsdException w:name="Grid Table 1 Light Accent 5" w:uiPriority="46"/>
-    <w:lsdException w:name="Grid Table 2 Accent 5" w:uiPriority="47"/>
-    <w:lsdException w:name="Grid Table 3 Accent 5" w:uiPriority="48"/>
-    <w:lsdException w:name="Grid Table 4 Accent 5" w:uiPriority="49"/>
-    <w:lsdException w:name="Grid Table 5 Dark Accent 5" w:uiPriority="50"/>
-    <w:lsdException w:name="Grid Table 6 Colorful Accent 5" w:uiPriority="51"/>
-    <w:lsdException w:name="Grid Table 7 Colorful Accent 5" w:uiPriority="52"/>
-    <w:lsdException w:name="Grid Table 1 Light Accent 6" w:uiPriority="46"/>
-    <w:lsdException w:name="Grid Table 2 Accent 6" w:uiPriority="47"/>
-    <w:lsdException w:name="Grid Table 3 Accent 6" w:uiPriority="48"/>
-    <w:lsdException w:name="Grid Table 4 Accent 6" w:uiPriority="49"/>
-    <w:lsdException w:name="Grid Table 5 Dark Accent 6" w:uiPriority="50"/>
-    <w:lsdException w:name="Grid Table 6 Colorful Accent 6" w:uiPriority="51"/>
-    <w:lsdException w:name="Grid Table 7 Colorful Accent 6" w:uiPriority="52"/>
-    <w:lsdException w:name="List Table 1 Light" w:uiPriority="46"/>
-    <w:lsdException w:name="List Table 2" w:uiPriority="47"/>
-    <w:lsdException w:name="List Table 3" w:uiPriority="48"/>
-    <w:lsdException w:name="List Table 4" w:uiPriority="49"/>
-    <w:lsdException w:name="List Table 5 Dark" w:uiPriority="50"/>
-    <w:lsdException w:name="List Table 6 Colorful" w:uiPriority="51"/>
-    <w:lsdException w:name="List Table 7 Colorful" w:uiPriority="52"/>
-    <w:lsdException w:name="List Table 1 Light Accent 1" w:uiPriority="46"/>
-    <w:lsdException w:name="List Table 2 Accent 1" w:uiPriority="47"/>
-    <w:lsdException w:name="List Table 3 Accent 1" w:uiPriority="48"/>
-    <w:lsdException w:name="List Table 4 Accent 1" w:uiPriority="49"/>
-    <w:lsdException w:name="List Table 5 Dark Accent 1" w:uiPriority="50"/>
-    <w:lsdException w:name="List Table 6 Colorful Accent 1" w:uiPriority="51"/>
-    <w:lsdException w:name="List Table 7 Colorful Accent 1" w:uiPriority="52"/>
-    <w:lsdException w:name="List Table 1 Light Accent 2" w:uiPriority="46"/>
-    <w:lsdException w:name="List Table 2 Accent 2" w:uiPriority="47"/>
-    <w:lsdException w:name="List Table 3 Accent 2" w:uiPriority="48"/>
-    <w:lsdException w:name="List Table 4 Accent 2" w:uiPriority="49"/>
-    <w:lsdException w:name="List Table 5 Dark Accent 2" w:uiPriority="50"/>
-    <w:lsdException w:name="List Table 6 Colorful Accent 2" w:uiPriority="51"/>
-    <w:lsdException w:name="List Table 7 Colorful Accent 2" w:uiPriority="52"/>
-    <w:lsdException w:name="List Table 1 Light Accent 3" w:uiPriority="46"/>
-    <w:lsdException w:name="List Table 2 Accent 3" w:uiPriority="47"/>
-    <w:lsdException w:name="List Table 3 Accent 3" w:uiPriority="48"/>
-    <w:lsdException w:name="List Table 4 Accent 3" w:uiPriority="49"/>
-    <w:lsdException w:name="List Table 5 Dark Accent 3" w:uiPriority="50"/>
-    <w:lsdException w:name="List Table 6 Colorful Accent 3" w:uiPriority="51"/>
-    <w:lsdException w:name="List Table 7 Colorful Accent 3" w:uiPriority="52"/>
-    <w:lsdException w:name="List Table 1 Light Accent 4" w:uiPriority="46"/>
-    <w:lsdException w:name="List Table 2 Accent 4" w:uiPriority="47"/>
-    <w:lsdException w:name="List Table 3 Accent 4" w:uiPriority="48"/>
-    <w:lsdException w:name="List Table 4 Accent 4" w:uiPriority="49"/>
-    <w:lsdException w:name="List Table 5 Dark Accent 4" w:uiPriority="50"/>
-    <w:lsdException w:name="List Table 6 Colorful Accent 4" w:uiPriority="51"/>
-    <w:lsdException w:name="List Table 7 Colorful Accent 4" w:uiPriority="52"/>
-    <w:lsdException w:name="List Table 1 Light Accent 5" w:uiPriority="46"/>
-    <w:lsdException w:name="List Table 2 Accent 5" w:uiPriority="47"/>
-    <w:lsdException w:name="List Table 3 Accent 5" w:uiPriority="48"/>
-    <w:lsdException w:name="List Table 4 Accent 5" w:uiPriority="49"/>
-    <w:lsdException w:name="List Table 5 Dark Accent 5" w:uiPriority="50"/>
-    <w:lsdException w:name="List Table 6 Colorful Accent 5" w:uiPriority="51"/>
-    <w:lsdException w:name="List Table 7 Colorful Accent 5" w:uiPriority="52"/>
-    <w:lsdException w:name="List Table 1 Light Accent 6" w:uiPriority="46"/>
-    <w:lsdException w:name="List Table 2 Accent 6" w:uiPriority="47"/>
-    <w:lsdException w:name="List Table 3 Accent 6" w:uiPriority="48"/>
-    <w:lsdException w:name="List Table 4 Accent 6" w:uiPriority="49"/>
-    <w:lsdException w:name="List Table 5 Dark Accent 6" w:uiPriority="50"/>
-    <w:lsdException w:name="List Table 6 Colorful Accent 6" w:uiPriority="51"/>
-    <w:lsdException w:name="List Table 7 Colorful Accent 6" w:uiPriority="52"/>
-    <w:lsdException w:name="Mention" w:semiHidden="1" w:unhideWhenUsed="1"/>
-    <w:lsdException w:name="Smart Hyperlink" w:semiHidden="1" w:unhideWhenUsed="1"/>
-    <w:lsdException w:name="Hashtag" w:semiHidden="1" w:unhideWhenUsed="1"/>
-    <w:lsdException w:name="Unresolved Mention" w:semiHidden="1" w:unhideWhenUsed="1"/>
-    <w:lsdException w:name="Smart Link" w:semiHidden="1" w:unhideWhenUsed="1"/>
+  <w:latentStyles w:defLockedState="0" w:defUIPriority="99" w:defSemiHidden="1" w:defUnhideWhenUsed="1" w:defQFormat="0" w:count="267">
+    <w:lsdException w:name="Normal" w:semiHidden="0" w:uiPriority="0" w:unhideWhenUsed="0" w:qFormat="1"/>
+    <w:lsdException w:name="heading 1" w:semiHidden="0" w:uiPriority="9" w:unhideWhenUsed="0" w:qFormat="1"/>
+    <w:lsdException w:name="heading 2" w:uiPriority="9" w:qFormat="1"/>
+    <w:lsdException w:name="heading 3" w:uiPriority="9" w:qFormat="1"/>
+    <w:lsdException w:name="heading 4" w:uiPriority="9" w:qFormat="1"/>
+    <w:lsdException w:name="heading 5" w:uiPriority="9" w:qFormat="1"/>
+    <w:lsdException w:name="heading 6" w:uiPriority="9" w:qFormat="1"/>
+    <w:lsdException w:name="heading 7" w:uiPriority="9" w:qFormat="1"/>
+    <w:lsdException w:name="heading 8" w:uiPriority="9" w:qFormat="1"/>
+    <w:lsdException w:name="heading 9" w:uiPriority="9" w:qFormat="1"/>
+    <w:lsdException w:name="toc 1" w:uiPriority="39"/>
+    <w:lsdException w:name="toc 2" w:uiPriority="39"/>
+    <w:lsdException w:name="toc 3" w:uiPriority="39"/>
+    <w:lsdException w:name="toc 4" w:uiPriority="39"/>
+    <w:lsdException w:name="toc 5" w:uiPriority="39"/>
+    <w:lsdException w:name="toc 6" w:uiPriority="39"/>
+    <w:lsdException w:name="toc 7" w:uiPriority="39"/>
+    <w:lsdException w:name="toc 8" w:uiPriority="39"/>
+    <w:lsdException w:name="toc 9" w:uiPriority="39"/>
+    <w:lsdException w:name="caption" w:uiPriority="35" w:qFormat="1"/>
+    <w:lsdException w:name="Title" w:semiHidden="0" w:uiPriority="10" w:unhideWhenUsed="0" w:qFormat="1"/>
+    <w:lsdException w:name="Default Paragraph Font" w:uiPriority="1"/>
+    <w:lsdException w:name="Subtitle" w:semiHidden="0" w:uiPriority="11" w:unhideWhenUsed="0" w:qFormat="1"/>
+    <w:lsdException w:name="Strong" w:semiHidden="0" w:uiPriority="22" w:unhideWhenUsed="0" w:qFormat="1"/>
+    <w:lsdException w:name="Emphasis" w:semiHidden="0" w:uiPriority="20" w:unhideWhenUsed="0" w:qFormat="1"/>
+    <w:lsdException w:name="Table Grid" w:semiHidden="0" w:uiPriority="59" w:unhideWhenUsed="0"/>
+    <w:lsdException w:name="Placeholder Text" w:unhideWhenUsed="0"/>
+    <w:lsdException w:name="No Spacing" w:semiHidden="0" w:uiPriority="1" w:unhideWhenUsed="0" w:qFormat="1"/>
+    <w:lsdException w:name="Light Shading" w:semiHidden="0" w:uiPriority="60" w:unhideWhenUsed="0"/>
+    <w:lsdException w:name="Light List" w:semiHidden="0" w:uiPriority="61" w:unhideWhenUsed="0"/>
+    <w:lsdException w:name="Light Grid" w:semiHidden="0" w:uiPriority="62" w:unhideWhenUsed="0"/>
+    <w:lsdException w:name="Medium Shading 1" w:semiHidden="0" w:uiPriority="63" w:unhideWhenUsed="0"/>
+    <w:lsdException w:name="Medium Shading 2" w:semiHidden="0" w:uiPriority="64" w:unhideWhenUsed="0"/>
+    <w:lsdException w:name="Medium List 1" w:semiHidden="0" w:uiPriority="65" w:unhideWhenUsed="0"/>
+    <w:lsdException w:name="Medium List 2" w:semiHidden="0" w:uiPriority="66" w:unhideWhenUsed="0"/>
+    <w:lsdException w:name="Medium Grid 1" w:semiHidden="0" w:uiPriority="67" w:unhideWhenUsed="0"/>
+    <w:lsdException w:name="Medium Grid 2" w:semiHidden="0" w:uiPriority="68" w:unhideWhenUsed="0"/>
+    <w:lsdException w:name="Medium Grid 3" w:semiHidden="0" w:uiPriority="69" w:unhideWhenUsed="0"/>
+    <w:lsdException w:name="Dark List" w:semiHidden="0" w:uiPriority="70" w:unhideWhenUsed="0"/>
+    <w:lsdException w:name="Colorful Shading" w:semiHidden="0" w:uiPriority="71" w:unhideWhenUsed="0"/>
+    <w:lsdException w:name="Colorful List" w:semiHidden="0" w:uiPriority="72" w:unhideWhenUsed="0"/>
+    <w:lsdException w:name="Colorful Grid" w:semiHidden="0" w:uiPriority="73" w:unhideWhenUsed="0"/>
+    <w:lsdException w:name="Light Shading Accent 1" w:semiHidden="0" w:uiPriority="60" w:unhideWhenUsed="0"/>
+    <w:lsdException w:name="Light List Accent 1" w:semiHidden="0" w:uiPriority="61" w:unhideWhenUsed="0"/>
+    <w:lsdException w:name="Light Grid Accent 1" w:semiHidden="0" w:uiPriority="62" w:unhideWhenUsed="0"/>
+    <w:lsdException w:name="Medium Shading 1 Accent 1" w:semiHidden="0" w:uiPriority="63" w:unhideWhenUsed="0"/>
+    <w:lsdException w:name="Medium Shading 2 Accent 1" w:semiHidden="0" w:uiPriority="64" w:unhideWhenUsed="0"/>
+    <w:lsdException w:name="Medium List 1 Accent 1" w:semiHidden="0" w:uiPriority="65" w:unhideWhenUsed="0"/>
+    <w:lsdException w:name="Revision" w:unhideWhenUsed="0"/>
+    <w:lsdException w:name="List Paragraph" w:semiHidden="0" w:uiPriority="34" w:unhideWhenUsed="0" w:qFormat="1"/>
+    <w:lsdException w:name="Quote" w:semiHidden="0" w:uiPriority="29" w:unhideWhenUsed="0" w:qFormat="1"/>
+    <w:lsdException w:name="Intense Quote" w:semiHidden="0" w:uiPriority="30" w:unhideWhenUsed="0" w:qFormat="1"/>
+    <w:lsdException w:name="Medium List 2 Accent 1" w:semiHidden="0" w:uiPriority="66" w:unhideWhenUsed="0"/>
+    <w:lsdException w:name="Medium Grid 1 Accent 1" w:semiHidden="0" w:uiPriority="67" w:unhideWhenUsed="0"/>
+    <w:lsdException w:name="Medium Grid 2 Accent 1" w:semiHidden="0" w:uiPriority="68" w:unhideWhenUsed="0"/>
+    <w:lsdException w:name="Medium Grid 3 Accent 1" w:semiHidden="0" w:uiPriority="69" w:unhideWhenUsed="0"/>
+    <w:lsdException w:name="Dark List Accent 1" w:semiHidden="0" w:uiPriority="70" w:unhideWhenUsed="0"/>
+    <w:lsdException w:name="Colorful Shading Accent 1" w:semiHidden="0" w:uiPriority="71" w:unhideWhenUsed="0"/>
+    <w:lsdException w:name="Colorful List Accent 1" w:semiHidden="0" w:uiPriority="72" w:unhideWhenUsed="0"/>
+    <w:lsdException w:name="Colorful Grid Accent 1" w:semiHidden="0" w:uiPriority="73" w:unhideWhenUsed="0"/>
+    <w:lsdException w:name="Light Shading Accent 2" w:semiHidden="0" w:uiPriority="60" w:unhideWhenUsed="0"/>
+    <w:lsdException w:name="Light List Accent 2" w:semiHidden="0" w:uiPriority="61" w:unhideWhenUsed="0"/>
+    <w:lsdException w:name="Light Grid Accent 2" w:semiHidden="0" w:uiPriority="62" w:unhideWhenUsed="0"/>
+    <w:lsdException w:name="Medium Shading 1 Accent 2" w:semiHidden="0" w:uiPriority="63" w:unhideWhenUsed="0"/>
+    <w:lsdException w:name="Medium Shading 2 Accent 2" w:semiHidden="0" w:uiPriority="64" w:unhideWhenUsed="0"/>
+    <w:lsdException w:name="Medium List 1 Accent 2" w:semiHidden="0" w:uiPriority="65" w:unhideWhenUsed="0"/>
+    <w:lsdException w:name="Medium List 2 Accent 2" w:semiHidden="0" w:uiPriority="66" w:unhideWhenUsed="0"/>
+    <w:lsdException w:name="Medium Grid 1 Accent 2" w:semiHidden="0" w:uiPriority="67" w:unhideWhenUsed="0"/>
+    <w:lsdException w:name="Medium Grid 2 Accent 2" w:semiHidden="0" w:uiPriority="68" w:unhideWhenUsed="0"/>
+    <w:lsdException w:name="Medium Grid 3 Accent 2" w:semiHidden="0" w:uiPriority="69" w:unhideWhenUsed="0"/>
+    <w:lsdException w:name="Dark List Accent 2" w:semiHidden="0" w:uiPriority="70" w:unhideWhenUsed="0"/>
+    <w:lsdException w:name="Colorful Shading Accent 2" w:semiHidden="0" w:uiPriority="71" w:unhideWhenUsed="0"/>
+    <w:lsdException w:name="Colorful List Accent 2" w:semiHidden="0" w:uiPriority="72" w:unhideWhenUsed="0"/>
+    <w:lsdException w:name="Colorful Grid Accent 2" w:semiHidden="0" w:uiPriority="73" w:unhideWhenUsed="0"/>
+    <w:lsdException w:name="Light Shading Accent 3" w:semiHidden="0" w:uiPriority="60" w:unhideWhenUsed="0"/>
+    <w:lsdException w:name="Light List Accent 3" w:semiHidden="0" w:uiPriority="61" w:unhideWhenUsed="0"/>
+    <w:lsdException w:name="Light Grid Accent 3" w:semiHidden="0" w:uiPriority="62" w:unhideWhenUsed="0"/>
+    <w:lsdException w:name="Medium Shading 1 Accent 3" w:semiHidden="0" w:uiPriority="63" w:unhideWhenUsed="0"/>
+    <w:lsdException w:name="Medium Shading 2 Accent 3" w:semiHidden="0" w:uiPriority="64" w:unhideWhenUsed="0"/>
+    <w:lsdException w:name="Medium List 1 Accent 3" w:semiHidden="0" w:uiPriority="65" w:unhideWhenUsed="0"/>
+    <w:lsdException w:name="Medium List 2 Accent 3" w:semiHidden="0" w:uiPriority="66" w:unhideWhenUsed="0"/>
+    <w:lsdException w:name="Medium Grid 1 Accent 3" w:semiHidden="0" w:uiPriority="67" w:unhideWhenUsed="0"/>
+    <w:lsdException w:name="Medium Grid 2 Accent 3" w:semiHidden="0" w:uiPriority="68" w:unhideWhenUsed="0"/>
+    <w:lsdException w:name="Medium Grid 3 Accent 3" w:semiHidden="0" w:uiPriority="69" w:unhideWhenUsed="0"/>
+    <w:lsdException w:name="Dark List Accent 3" w:semiHidden="0" w:uiPriority="70" w:unhideWhenUsed="0"/>
+    <w:lsdException w:name="Colorful Shading Accent 3" w:semiHidden="0" w:uiPriority="71" w:unhideWhenUsed="0"/>
+    <w:lsdException w:name="Colorful List Accent 3" w:semiHidden="0" w:uiPriority="72" w:unhideWhenUsed="0"/>
+    <w:lsdException w:name="Colorful Grid Accent 3" w:semiHidden="0" w:uiPriority="73" w:unhideWhenUsed="0"/>
+    <w:lsdException w:name="Light Shading Accent 4" w:semiHidden="0" w:uiPriority="60" w:unhideWhenUsed="0"/>
+    <w:lsdException w:name="Light List Accent 4" w:semiHidden="0" w:uiPriority="61" w:unhideWhenUsed="0"/>
+    <w:lsdException w:name="Light Grid Accent 4" w:semiHidden="0" w:uiPriority="62" w:unhideWhenUsed="0"/>
+    <w:lsdException w:name="Medium Shading 1 Accent 4" w:semiHidden="0" w:uiPriority="63" w:unhideWhenUsed="0"/>
+    <w:lsdException w:name="Medium Shading 2 Accent 4" w:semiHidden="0" w:uiPriority="64" w:unhideWhenUsed="0"/>
+    <w:lsdException w:name="Medium List 1 Accent 4" w:semiHidden="0" w:uiPriority="65" w:unhideWhenUsed="0"/>
+    <w:lsdException w:name="Medium List 2 Accent 4" w:semiHidden="0" w:uiPriority="66" w:unhideWhenUsed="0"/>
+    <w:lsdException w:name="Medium Grid 1 Accent 4" w:semiHidden="0" w:uiPriority="67" w:unhideWhenUsed="0"/>
+    <w:lsdException w:name="Medium Grid 2 Accent 4" w:semiHidden="0" w:uiPriority="68" w:unhideWhenUsed="0"/>
+    <w:lsdException w:name="Medium Grid 3 Accent 4" w:semiHidden="0" w:uiPriority="69" w:unhideWhenUsed="0"/>
+    <w:lsdException w:name="Dark List Accent 4" w:semiHidden="0" w:uiPriority="70" w:unhideWhenUsed="0"/>
+    <w:lsdException w:name="Colorful Shading Accent 4" w:semiHidden="0" w:uiPriority="71" w:unhideWhenUsed="0"/>
+    <w:lsdException w:name="Colorful List Accent 4" w:semiHidden="0" w:uiPriority="72" w:unhideWhenUsed="0"/>
+    <w:lsdException w:name="Colorful Grid Accent 4" w:semiHidden="0" w:uiPriority="73" w:unhideWhenUsed="0"/>
+    <w:lsdException w:name="Light Shading Accent 5" w:semiHidden="0" w:uiPriority="60" w:unhideWhenUsed="0"/>
+    <w:lsdException w:name="Light List Accent 5" w:semiHidden="0" w:uiPriority="61" w:unhideWhenUsed="0"/>
+    <w:lsdException w:name="Light Grid Accent 5" w:semiHidden="0" w:uiPriority="62" w:unhideWhenUsed="0"/>
+    <w:lsdException w:name="Medium Shading 1 Accent 5" w:semiHidden="0" w:uiPriority="63" w:unhideWhenUsed="0"/>
+    <w:lsdException w:name="Medium Shading 2 Accent 5" w:semiHidden="0" w:uiPriority="64" w:unhideWhenUsed="0"/>
+    <w:lsdException w:name="Medium List 1 Accent 5" w:semiHidden="0" w:uiPriority="65" w:unhideWhenUsed="0"/>
+    <w:lsdException w:name="Medium List 2 Accent 5" w:semiHidden="0" w:uiPriority="66" w:unhideWhenUsed="0"/>
+    <w:lsdException w:name="Medium Grid 1 Accent 5" w:semiHidden="0" w:uiPriority="67" w:unhideWhenUsed="0"/>
+    <w:lsdException w:name="Medium Grid 2 Accent 5" w:semiHidden="0" w:uiPriority="68" w:unhideWhenUsed="0"/>
+    <w:lsdException w:name="Medium Grid 3 Accent 5" w:semiHidden="0" w:uiPriority="69" w:unhideWhenUsed="0"/>
+    <w:lsdException w:name="Dark List Accent 5" w:semiHidden="0" w:uiPriority="70" w:unhideWhenUsed="0"/>
+    <w:lsdException w:name="Colorful Shading Accent 5" w:semiHidden="0" w:uiPriority="71" w:unhideWhenUsed="0"/>
+    <w:lsdException w:name="Colorful List Accent 5" w:semiHidden="0" w:uiPriority="72" w:unhideWhenUsed="0"/>
+    <w:lsdException w:name="Colorful Grid Accent 5" w:semiHidden="0" w:uiPriority="73" w:unhideWhenUsed="0"/>
+    <w:lsdException w:name="Light Shading Accent 6" w:semiHidden="0" w:uiPriority="60" w:unhideWhenUsed="0"/>
+    <w:lsdException w:name="Light List Accent 6" w:semiHidden="0" w:uiPriority="61" w:unhideWhenUsed="0"/>
+    <w:lsdException w:name="Light Grid Accent 6" w:semiHidden="0" w:uiPriority="62" w:unhideWhenUsed="0"/>
+    <w:lsdException w:name="Medium Shading 1 Accent 6" w:semiHidden="0" w:uiPriority="63" w:unhideWhenUsed="0"/>
+    <w:lsdException w:name="Medium Shading 2 Accent 6" w:semiHidden="0" w:uiPriority="64" w:unhideWhenUsed="0"/>
+    <w:lsdException w:name="Medium List 1 Accent 6" w:semiHidden="0" w:uiPriority="65" w:unhideWhenUsed="0"/>
+    <w:lsdException w:name="Medium List 2 Accent 6" w:semiHidden="0" w:uiPriority="66" w:unhideWhenUsed="0"/>
+    <w:lsdException w:name="Medium Grid 1 Accent 6" w:semiHidden="0" w:uiPriority="67" w:unhideWhenUsed="0"/>
+    <w:lsdException w:name="Medium Grid 2 Accent 6" w:semiHidden="0" w:uiPriority="68" w:unhideWhenUsed="0"/>
+    <w:lsdException w:name="Medium Grid 3 Accent 6" w:semiHidden="0" w:uiPriority="69" w:unhideWhenUsed="0"/>
+    <w:lsdException w:name="Dark List Accent 6" w:semiHidden="0" w:uiPriority="70" w:unhideWhenUsed="0"/>
+    <w:lsdException w:name="Colorful Shading Accent 6" w:semiHidden="0" w:uiPriority="71" w:unhideWhenUsed="0"/>
+    <w:lsdException w:name="Colorful List Accent 6" w:semiHidden="0" w:uiPriority="72" w:unhideWhenUsed="0"/>
+    <w:lsdException w:name="Colorful Grid Accent 6" w:semiHidden="0" w:uiPriority="73" w:unhideWhenUsed="0"/>
+    <w:lsdException w:name="Subtle Emphasis" w:semiHidden="0" w:uiPriority="19" w:unhideWhenUsed="0" w:qFormat="1"/>
+    <w:lsdException w:name="Intense Emphasis" w:semiHidden="0" w:uiPriority="21" w:unhideWhenUsed="0" w:qFormat="1"/>
+    <w:lsdException w:name="Subtle Reference" w:semiHidden="0" w:uiPriority="31" w:unhideWhenUsed="0" w:qFormat="1"/>
+    <w:lsdException w:name="Intense Reference" w:semiHidden="0" w:uiPriority="32" w:unhideWhenUsed="0" w:qFormat="1"/>
+    <w:lsdException w:name="Book Title" w:semiHidden="0" w:uiPriority="33" w:unhideWhenUsed="0" w:qFormat="1"/>
+    <w:lsdException w:name="Bibliography" w:uiPriority="37"/>
+    <w:lsdException w:name="TOC Heading" w:uiPriority="39" w:qFormat="1"/>
   </w:latentStyles>
   <w:style w:type="paragraph" w:default="1" w:styleId="Normal">
     <w:name w:val="Normal"/>
     <w:qFormat/>
+    <w:rsid w:val="00F96460"/>
   </w:style>
   <w:style w:type="character" w:default="1" w:styleId="Policepardfaut">
     <w:name w:val="Default Paragraph Font"/>
@@ -1624,6 +2397,7 @@
     <w:uiPriority w:val="99"/>
     <w:semiHidden/>
     <w:unhideWhenUsed/>
+    <w:qFormat/>
     <w:tblPr>
       <w:tblInd w:w="0" w:type="dxa"/>
       <w:tblCellMar>
@@ -1709,6 +2483,36 @@
       <w:color w:val="000000"/>
       <w:sz w:val="24"/>
       <w:szCs w:val="24"/>
+    </w:rPr>
+  </w:style>
+  <w:style w:type="paragraph" w:styleId="Textedebulles">
+    <w:name w:val="Balloon Text"/>
+    <w:basedOn w:val="Normal"/>
+    <w:link w:val="TextedebullesCar"/>
+    <w:uiPriority w:val="99"/>
+    <w:semiHidden/>
+    <w:unhideWhenUsed/>
+    <w:rsid w:val="001F629B"/>
+    <w:pPr>
+      <w:spacing w:after="0" w:line="240" w:lineRule="auto"/>
+    </w:pPr>
+    <w:rPr>
+      <w:rFonts w:ascii="Tahoma" w:hAnsi="Tahoma" w:cs="Tahoma"/>
+      <w:sz w:val="16"/>
+      <w:szCs w:val="16"/>
+    </w:rPr>
+  </w:style>
+  <w:style w:type="character" w:customStyle="1" w:styleId="TextedebullesCar">
+    <w:name w:val="Texte de bulles Car"/>
+    <w:basedOn w:val="Policepardfaut"/>
+    <w:link w:val="Textedebulles"/>
+    <w:uiPriority w:val="99"/>
+    <w:semiHidden/>
+    <w:rsid w:val="001F629B"/>
+    <w:rPr>
+      <w:rFonts w:ascii="Tahoma" w:hAnsi="Tahoma" w:cs="Tahoma"/>
+      <w:sz w:val="16"/>
+      <w:szCs w:val="16"/>
     </w:rPr>
   </w:style>
 </w:styles>

</xml_diff>